<commit_message>
Update info about including vector support in build gradle.
</commit_message>
<xml_diff>
--- a/Documents/External/AndroidUIKit_ReleaseNotesV3_3_0.docx
+++ b/Documents/External/AndroidUIKit_ReleaseNotesV3_3_0.docx
@@ -1338,6 +1338,7 @@
                 <w:szCs w:val="23"/>
               </w:rPr>
             </w:pPr>
+            <w:proofErr w:type="spellStart"/>
             <w:r>
               <w:rPr>
                 <w:rFonts w:ascii="Cambria" w:eastAsia="Cambria" w:hAnsi="Cambria" w:cs="Cambria"/>
@@ -1379,8 +1380,18 @@
                 <w:sz w:val="23"/>
                 <w:szCs w:val="23"/>
               </w:rPr>
-              <w:t xml:space="preserve">a </w:t>
-            </w:r>
+              <w:t>a</w:t>
+            </w:r>
+            <w:proofErr w:type="spellEnd"/>
+            <w:r>
+              <w:rPr>
+                <w:rFonts w:ascii="Cambria" w:eastAsia="Cambria" w:hAnsi="Cambria" w:cs="Cambria"/>
+                <w:sz w:val="23"/>
+                <w:szCs w:val="23"/>
+              </w:rPr>
+              <w:t xml:space="preserve"> </w:t>
+            </w:r>
+            <w:proofErr w:type="spellStart"/>
             <w:r>
               <w:rPr>
                 <w:rFonts w:ascii="Cambria" w:eastAsia="Cambria" w:hAnsi="Cambria" w:cs="Cambria"/>
@@ -1424,6 +1435,7 @@
               </w:rPr>
               <w:t>a</w:t>
             </w:r>
+            <w:proofErr w:type="spellEnd"/>
           </w:p>
         </w:tc>
         <w:tc>
@@ -1750,6 +1762,7 @@
                 <w:szCs w:val="23"/>
               </w:rPr>
             </w:pPr>
+            <w:proofErr w:type="spellStart"/>
             <w:r>
               <w:rPr>
                 <w:rFonts w:ascii="Cambria" w:eastAsia="Cambria" w:hAnsi="Cambria" w:cs="Cambria"/>
@@ -1791,8 +1804,18 @@
                 <w:sz w:val="23"/>
                 <w:szCs w:val="23"/>
               </w:rPr>
-              <w:t xml:space="preserve">a </w:t>
-            </w:r>
+              <w:t>a</w:t>
+            </w:r>
+            <w:proofErr w:type="spellEnd"/>
+            <w:r>
+              <w:rPr>
+                <w:rFonts w:ascii="Cambria" w:eastAsia="Cambria" w:hAnsi="Cambria" w:cs="Cambria"/>
+                <w:sz w:val="23"/>
+                <w:szCs w:val="23"/>
+              </w:rPr>
+              <w:t xml:space="preserve"> </w:t>
+            </w:r>
+            <w:proofErr w:type="spellStart"/>
             <w:r>
               <w:rPr>
                 <w:rFonts w:ascii="Cambria" w:eastAsia="Cambria" w:hAnsi="Cambria" w:cs="Cambria"/>
@@ -1836,6 +1859,7 @@
               </w:rPr>
               <w:t>a</w:t>
             </w:r>
+            <w:proofErr w:type="spellEnd"/>
           </w:p>
         </w:tc>
         <w:tc>
@@ -2010,7 +2034,16 @@
                 <w:sz w:val="23"/>
                 <w:szCs w:val="23"/>
               </w:rPr>
-              <w:t>e U</w:t>
+              <w:t xml:space="preserve">e </w:t>
+            </w:r>
+            <w:proofErr w:type="spellStart"/>
+            <w:r>
+              <w:rPr>
+                <w:rFonts w:ascii="Cambria" w:eastAsia="Cambria" w:hAnsi="Cambria" w:cs="Cambria"/>
+                <w:sz w:val="23"/>
+                <w:szCs w:val="23"/>
+              </w:rPr>
+              <w:t>U</w:t>
             </w:r>
             <w:r>
               <w:rPr>
@@ -2029,6 +2062,7 @@
               </w:rPr>
               <w:t>ils</w:t>
             </w:r>
+            <w:proofErr w:type="spellEnd"/>
           </w:p>
         </w:tc>
       </w:tr>
@@ -2098,6 +2132,7 @@
                 <w:szCs w:val="23"/>
               </w:rPr>
             </w:pPr>
+            <w:proofErr w:type="spellStart"/>
             <w:r>
               <w:rPr>
                 <w:rFonts w:ascii="Cambria" w:eastAsia="Cambria" w:hAnsi="Cambria" w:cs="Cambria"/>
@@ -2130,8 +2165,18 @@
                 <w:sz w:val="23"/>
                 <w:szCs w:val="23"/>
               </w:rPr>
-              <w:t xml:space="preserve">ha </w:t>
-            </w:r>
+              <w:t>ha</w:t>
+            </w:r>
+            <w:proofErr w:type="spellEnd"/>
+            <w:r>
+              <w:rPr>
+                <w:rFonts w:ascii="Cambria" w:eastAsia="Cambria" w:hAnsi="Cambria" w:cs="Cambria"/>
+                <w:sz w:val="23"/>
+                <w:szCs w:val="23"/>
+              </w:rPr>
+              <w:t xml:space="preserve"> </w:t>
+            </w:r>
+            <w:proofErr w:type="spellStart"/>
             <w:r>
               <w:rPr>
                 <w:rFonts w:ascii="Cambria" w:eastAsia="Cambria" w:hAnsi="Cambria" w:cs="Cambria"/>
@@ -2176,6 +2221,7 @@
               </w:rPr>
               <w:t>ai</w:t>
             </w:r>
+            <w:proofErr w:type="spellEnd"/>
           </w:p>
         </w:tc>
         <w:tc>
@@ -2216,13 +2262,23 @@
                 <w:szCs w:val="23"/>
               </w:rPr>
             </w:pPr>
-            <w:r>
-              <w:rPr>
-                <w:rFonts w:ascii="Cambria" w:eastAsia="Cambria" w:hAnsi="Cambria" w:cs="Cambria"/>
-                <w:sz w:val="23"/>
-                <w:szCs w:val="23"/>
-              </w:rPr>
-              <w:t xml:space="preserve">Api </w:t>
+            <w:proofErr w:type="spellStart"/>
+            <w:r>
+              <w:rPr>
+                <w:rFonts w:ascii="Cambria" w:eastAsia="Cambria" w:hAnsi="Cambria" w:cs="Cambria"/>
+                <w:sz w:val="23"/>
+                <w:szCs w:val="23"/>
+              </w:rPr>
+              <w:t>Api</w:t>
+            </w:r>
+            <w:proofErr w:type="spellEnd"/>
+            <w:r>
+              <w:rPr>
+                <w:rFonts w:ascii="Cambria" w:eastAsia="Cambria" w:hAnsi="Cambria" w:cs="Cambria"/>
+                <w:sz w:val="23"/>
+                <w:szCs w:val="23"/>
+              </w:rPr>
+              <w:t xml:space="preserve"> </w:t>
             </w:r>
             <w:r>
               <w:rPr>
@@ -2738,6 +2794,7 @@
                 <w:szCs w:val="23"/>
               </w:rPr>
             </w:pPr>
+            <w:proofErr w:type="spellStart"/>
             <w:r>
               <w:rPr>
                 <w:rFonts w:ascii="Cambria" w:eastAsia="Cambria" w:hAnsi="Cambria" w:cs="Cambria"/>
@@ -2770,8 +2827,18 @@
                 <w:sz w:val="23"/>
                 <w:szCs w:val="23"/>
               </w:rPr>
-              <w:t xml:space="preserve">ha </w:t>
-            </w:r>
+              <w:t>ha</w:t>
+            </w:r>
+            <w:proofErr w:type="spellEnd"/>
+            <w:r>
+              <w:rPr>
+                <w:rFonts w:ascii="Cambria" w:eastAsia="Cambria" w:hAnsi="Cambria" w:cs="Cambria"/>
+                <w:sz w:val="23"/>
+                <w:szCs w:val="23"/>
+              </w:rPr>
+              <w:t xml:space="preserve"> </w:t>
+            </w:r>
+            <w:proofErr w:type="spellStart"/>
             <w:r>
               <w:rPr>
                 <w:rFonts w:ascii="Cambria" w:eastAsia="Cambria" w:hAnsi="Cambria" w:cs="Cambria"/>
@@ -2816,6 +2883,7 @@
               </w:rPr>
               <w:t>ai</w:t>
             </w:r>
+            <w:proofErr w:type="spellEnd"/>
           </w:p>
         </w:tc>
         <w:tc>
@@ -3070,6 +3138,7 @@
                 <w:szCs w:val="23"/>
               </w:rPr>
             </w:pPr>
+            <w:proofErr w:type="spellStart"/>
             <w:r>
               <w:rPr>
                 <w:rFonts w:ascii="Cambria" w:eastAsia="Cambria" w:hAnsi="Cambria" w:cs="Cambria"/>
@@ -3102,8 +3171,18 @@
                 <w:sz w:val="23"/>
                 <w:szCs w:val="23"/>
               </w:rPr>
-              <w:t xml:space="preserve">ha </w:t>
-            </w:r>
+              <w:t>ha</w:t>
+            </w:r>
+            <w:proofErr w:type="spellEnd"/>
+            <w:r>
+              <w:rPr>
+                <w:rFonts w:ascii="Cambria" w:eastAsia="Cambria" w:hAnsi="Cambria" w:cs="Cambria"/>
+                <w:sz w:val="23"/>
+                <w:szCs w:val="23"/>
+              </w:rPr>
+              <w:t xml:space="preserve"> </w:t>
+            </w:r>
+            <w:proofErr w:type="spellStart"/>
             <w:r>
               <w:rPr>
                 <w:rFonts w:ascii="Cambria" w:eastAsia="Cambria" w:hAnsi="Cambria" w:cs="Cambria"/>
@@ -3148,6 +3227,7 @@
               </w:rPr>
               <w:t>ai</w:t>
             </w:r>
+            <w:proofErr w:type="spellEnd"/>
           </w:p>
         </w:tc>
         <w:tc>
@@ -3347,7 +3427,25 @@
                 <w:sz w:val="23"/>
                 <w:szCs w:val="23"/>
               </w:rPr>
-              <w:t>h” uikit_” a</w:t>
+              <w:t xml:space="preserve">h” </w:t>
+            </w:r>
+            <w:proofErr w:type="spellStart"/>
+            <w:r>
+              <w:rPr>
+                <w:rFonts w:ascii="Cambria" w:eastAsia="Cambria" w:hAnsi="Cambria" w:cs="Cambria"/>
+                <w:sz w:val="23"/>
+                <w:szCs w:val="23"/>
+              </w:rPr>
+              <w:t>uikit</w:t>
+            </w:r>
+            <w:proofErr w:type="spellEnd"/>
+            <w:r>
+              <w:rPr>
+                <w:rFonts w:ascii="Cambria" w:eastAsia="Cambria" w:hAnsi="Cambria" w:cs="Cambria"/>
+                <w:sz w:val="23"/>
+                <w:szCs w:val="23"/>
+              </w:rPr>
+              <w:t>_” a</w:t>
             </w:r>
             <w:r>
               <w:rPr>
@@ -3487,6 +3585,7 @@
                 <w:szCs w:val="23"/>
               </w:rPr>
             </w:pPr>
+            <w:proofErr w:type="spellStart"/>
             <w:r>
               <w:rPr>
                 <w:rFonts w:ascii="Cambria" w:eastAsia="Cambria" w:hAnsi="Cambria" w:cs="Cambria"/>
@@ -3519,8 +3618,18 @@
                 <w:sz w:val="23"/>
                 <w:szCs w:val="23"/>
               </w:rPr>
-              <w:t xml:space="preserve">ha </w:t>
-            </w:r>
+              <w:t>ha</w:t>
+            </w:r>
+            <w:proofErr w:type="spellEnd"/>
+            <w:r>
+              <w:rPr>
+                <w:rFonts w:ascii="Cambria" w:eastAsia="Cambria" w:hAnsi="Cambria" w:cs="Cambria"/>
+                <w:sz w:val="23"/>
+                <w:szCs w:val="23"/>
+              </w:rPr>
+              <w:t xml:space="preserve"> </w:t>
+            </w:r>
+            <w:proofErr w:type="spellStart"/>
             <w:r>
               <w:rPr>
                 <w:rFonts w:ascii="Cambria" w:eastAsia="Cambria" w:hAnsi="Cambria" w:cs="Cambria"/>
@@ -3565,6 +3674,7 @@
               </w:rPr>
               <w:t>ai</w:t>
             </w:r>
+            <w:proofErr w:type="spellEnd"/>
           </w:p>
         </w:tc>
         <w:tc>
@@ -4126,6 +4236,7 @@
                 <w:szCs w:val="23"/>
               </w:rPr>
             </w:pPr>
+            <w:proofErr w:type="spellStart"/>
             <w:r>
               <w:rPr>
                 <w:rFonts w:ascii="Cambria" w:eastAsia="Cambria" w:hAnsi="Cambria" w:cs="Cambria"/>
@@ -4158,8 +4269,18 @@
                 <w:sz w:val="23"/>
                 <w:szCs w:val="23"/>
               </w:rPr>
-              <w:t xml:space="preserve">ha </w:t>
-            </w:r>
+              <w:t>ha</w:t>
+            </w:r>
+            <w:proofErr w:type="spellEnd"/>
+            <w:r>
+              <w:rPr>
+                <w:rFonts w:ascii="Cambria" w:eastAsia="Cambria" w:hAnsi="Cambria" w:cs="Cambria"/>
+                <w:sz w:val="23"/>
+                <w:szCs w:val="23"/>
+              </w:rPr>
+              <w:t xml:space="preserve"> </w:t>
+            </w:r>
+            <w:proofErr w:type="spellStart"/>
             <w:r>
               <w:rPr>
                 <w:rFonts w:ascii="Cambria" w:eastAsia="Cambria" w:hAnsi="Cambria" w:cs="Cambria"/>
@@ -4204,6 +4325,7 @@
               </w:rPr>
               <w:t>ai</w:t>
             </w:r>
+            <w:proofErr w:type="spellEnd"/>
           </w:p>
         </w:tc>
         <w:tc>
@@ -4420,6 +4542,7 @@
               </w:rPr>
               <w:t xml:space="preserve">ar </w:t>
             </w:r>
+            <w:proofErr w:type="spellStart"/>
             <w:r>
               <w:rPr>
                 <w:rFonts w:ascii="Cambria" w:eastAsia="Cambria" w:hAnsi="Cambria" w:cs="Cambria"/>
@@ -4523,6 +4646,7 @@
               </w:rPr>
               <w:t>an</w:t>
             </w:r>
+            <w:proofErr w:type="spellEnd"/>
             <w:r>
               <w:rPr>
                 <w:rFonts w:ascii="Cambria" w:eastAsia="Cambria" w:hAnsi="Cambria" w:cs="Cambria"/>
@@ -4574,6 +4698,7 @@
               </w:rPr>
               <w:t xml:space="preserve">an </w:t>
             </w:r>
+            <w:proofErr w:type="spellStart"/>
             <w:r>
               <w:rPr>
                 <w:rFonts w:ascii="Cambria" w:eastAsia="Cambria" w:hAnsi="Cambria" w:cs="Cambria"/>
@@ -4615,7 +4740,16 @@
                 <w:sz w:val="23"/>
                 <w:szCs w:val="23"/>
               </w:rPr>
-              <w:t xml:space="preserve">auge </w:t>
+              <w:t>auge</w:t>
+            </w:r>
+            <w:proofErr w:type="spellEnd"/>
+            <w:r>
+              <w:rPr>
+                <w:rFonts w:ascii="Cambria" w:eastAsia="Cambria" w:hAnsi="Cambria" w:cs="Cambria"/>
+                <w:sz w:val="23"/>
+                <w:szCs w:val="23"/>
+              </w:rPr>
+              <w:t xml:space="preserve"> </w:t>
             </w:r>
             <w:r>
               <w:rPr>
@@ -4899,15 +5033,16 @@
                 <w:sz w:val="24"/>
                 <w:szCs w:val="24"/>
               </w:rPr>
-              <w:t>Remove renderscrip</w:t>
-            </w:r>
+              <w:t xml:space="preserve">Remove </w:t>
+            </w:r>
+            <w:proofErr w:type="spellStart"/>
             <w:r>
               <w:rPr>
                 <w:rFonts w:ascii="Calibri" w:eastAsia="Calibri" w:hAnsi="Calibri" w:cs="Calibri"/>
                 <w:sz w:val="24"/>
                 <w:szCs w:val="24"/>
               </w:rPr>
-              <w:t>t</w:t>
+              <w:t>renderscrip</w:t>
             </w:r>
             <w:r>
               <w:rPr>
@@ -4915,15 +5050,16 @@
                 <w:sz w:val="24"/>
                 <w:szCs w:val="24"/>
               </w:rPr>
-              <w:t xml:space="preserve"> </w:t>
-            </w:r>
+              <w:t>t</w:t>
+            </w:r>
+            <w:proofErr w:type="spellEnd"/>
             <w:r>
               <w:rPr>
                 <w:rFonts w:ascii="Calibri" w:eastAsia="Calibri" w:hAnsi="Calibri" w:cs="Calibri"/>
                 <w:sz w:val="24"/>
                 <w:szCs w:val="24"/>
               </w:rPr>
-              <w:t>*.so</w:t>
+              <w:t xml:space="preserve"> </w:t>
             </w:r>
             <w:r>
               <w:rPr>
@@ -4931,7 +5067,51 @@
                 <w:sz w:val="24"/>
                 <w:szCs w:val="24"/>
               </w:rPr>
-              <w:t xml:space="preserve"> files from aar packaging in aar file.</w:t>
+              <w:t>*.so</w:t>
+            </w:r>
+            <w:r>
+              <w:rPr>
+                <w:rFonts w:ascii="Calibri" w:eastAsia="Calibri" w:hAnsi="Calibri" w:cs="Calibri"/>
+                <w:sz w:val="24"/>
+                <w:szCs w:val="24"/>
+              </w:rPr>
+              <w:t xml:space="preserve"> files from </w:t>
+            </w:r>
+            <w:proofErr w:type="spellStart"/>
+            <w:r>
+              <w:rPr>
+                <w:rFonts w:ascii="Calibri" w:eastAsia="Calibri" w:hAnsi="Calibri" w:cs="Calibri"/>
+                <w:sz w:val="24"/>
+                <w:szCs w:val="24"/>
+              </w:rPr>
+              <w:t>aar</w:t>
+            </w:r>
+            <w:proofErr w:type="spellEnd"/>
+            <w:r>
+              <w:rPr>
+                <w:rFonts w:ascii="Calibri" w:eastAsia="Calibri" w:hAnsi="Calibri" w:cs="Calibri"/>
+                <w:sz w:val="24"/>
+                <w:szCs w:val="24"/>
+              </w:rPr>
+              <w:t xml:space="preserve"> packaging in </w:t>
+            </w:r>
+            <w:proofErr w:type="spellStart"/>
+            <w:r>
+              <w:rPr>
+                <w:rFonts w:ascii="Calibri" w:eastAsia="Calibri" w:hAnsi="Calibri" w:cs="Calibri"/>
+                <w:sz w:val="24"/>
+                <w:szCs w:val="24"/>
+              </w:rPr>
+              <w:t>aar</w:t>
+            </w:r>
+            <w:proofErr w:type="spellEnd"/>
+            <w:r>
+              <w:rPr>
+                <w:rFonts w:ascii="Calibri" w:eastAsia="Calibri" w:hAnsi="Calibri" w:cs="Calibri"/>
+                <w:sz w:val="24"/>
+                <w:szCs w:val="24"/>
+              </w:rPr>
+              <w:t xml:space="preserve"> file.</w:t>
             </w:r>
           </w:p>
         </w:tc>
@@ -5404,6 +5584,7 @@
                 <w:szCs w:val="23"/>
               </w:rPr>
             </w:pPr>
+            <w:proofErr w:type="spellStart"/>
             <w:r>
               <w:rPr>
                 <w:rFonts w:ascii="Cambria" w:eastAsia="Cambria" w:hAnsi="Cambria" w:cs="Cambria"/>
@@ -5411,7 +5592,37 @@
                 <w:sz w:val="23"/>
                 <w:szCs w:val="23"/>
               </w:rPr>
-              <w:t>Renderscript blurring removed and VectorDrawableCompat wrapper integration.</w:t>
+              <w:t>Renderscript</w:t>
+            </w:r>
+            <w:proofErr w:type="spellEnd"/>
+            <w:r>
+              <w:rPr>
+                <w:rFonts w:ascii="Cambria" w:eastAsia="Cambria" w:hAnsi="Cambria" w:cs="Cambria"/>
+                <w:spacing w:val="1"/>
+                <w:sz w:val="23"/>
+                <w:szCs w:val="23"/>
+              </w:rPr>
+              <w:t xml:space="preserve"> blurring removed and </w:t>
+            </w:r>
+            <w:proofErr w:type="spellStart"/>
+            <w:r>
+              <w:rPr>
+                <w:rFonts w:ascii="Cambria" w:eastAsia="Cambria" w:hAnsi="Cambria" w:cs="Cambria"/>
+                <w:spacing w:val="1"/>
+                <w:sz w:val="23"/>
+                <w:szCs w:val="23"/>
+              </w:rPr>
+              <w:t>VectorDrawableCompat</w:t>
+            </w:r>
+            <w:proofErr w:type="spellEnd"/>
+            <w:r>
+              <w:rPr>
+                <w:rFonts w:ascii="Cambria" w:eastAsia="Cambria" w:hAnsi="Cambria" w:cs="Cambria"/>
+                <w:spacing w:val="1"/>
+                <w:sz w:val="23"/>
+                <w:szCs w:val="23"/>
+              </w:rPr>
+              <w:t xml:space="preserve"> wrapper integration.</w:t>
             </w:r>
           </w:p>
           <w:p>
@@ -6481,6 +6692,7 @@
                 <w:szCs w:val="22"/>
               </w:rPr>
             </w:pPr>
+            <w:proofErr w:type="spellStart"/>
             <w:r>
               <w:rPr>
                 <w:rFonts w:ascii="Calibri" w:eastAsia="Calibri" w:hAnsi="Calibri" w:cs="Calibri"/>
@@ -6513,7 +6725,16 @@
                 <w:sz w:val="22"/>
                 <w:szCs w:val="22"/>
               </w:rPr>
-              <w:t xml:space="preserve">a </w:t>
+              <w:t>a</w:t>
+            </w:r>
+            <w:proofErr w:type="spellEnd"/>
+            <w:r>
+              <w:rPr>
+                <w:rFonts w:ascii="Calibri" w:eastAsia="Calibri" w:hAnsi="Calibri" w:cs="Calibri"/>
+                <w:sz w:val="22"/>
+                <w:szCs w:val="22"/>
+              </w:rPr>
+              <w:t xml:space="preserve"> </w:t>
             </w:r>
             <w:r>
               <w:rPr>
@@ -7098,6 +7319,7 @@
               </w:rPr>
               <w:t xml:space="preserve"> </w:t>
             </w:r>
+            <w:proofErr w:type="spellStart"/>
             <w:r>
               <w:rPr>
                 <w:rFonts w:ascii="Cambria" w:eastAsia="Cambria" w:hAnsi="Cambria" w:cs="Cambria"/>
@@ -7136,6 +7358,7 @@
               </w:rPr>
               <w:t>tion</w:t>
             </w:r>
+            <w:proofErr w:type="spellEnd"/>
           </w:p>
         </w:tc>
       </w:tr>
@@ -7546,6 +7769,7 @@
           <w:szCs w:val="22"/>
         </w:rPr>
       </w:pPr>
+      <w:proofErr w:type="gramStart"/>
       <w:r>
         <w:rPr>
           <w:rFonts w:ascii="Calibri" w:eastAsia="Calibri" w:hAnsi="Calibri" w:cs="Calibri"/>
@@ -7613,6 +7837,7 @@
         </w:rPr>
         <w:t>:</w:t>
       </w:r>
+      <w:proofErr w:type="gramEnd"/>
       <w:r>
         <w:rPr>
           <w:rFonts w:ascii="Calibri" w:eastAsia="Calibri" w:hAnsi="Calibri" w:cs="Calibri"/>
@@ -7719,6 +7944,7 @@
         </w:rPr>
         <w:t xml:space="preserve"> </w:t>
       </w:r>
+      <w:proofErr w:type="gramStart"/>
       <w:r>
         <w:rPr>
           <w:rFonts w:ascii="Calibri" w:eastAsia="Calibri" w:hAnsi="Calibri" w:cs="Calibri"/>
@@ -7804,7 +8030,17 @@
           <w:sz w:val="22"/>
           <w:szCs w:val="22"/>
         </w:rPr>
-        <w:t xml:space="preserve">: </w:t>
+        <w:t>:</w:t>
+      </w:r>
+      <w:proofErr w:type="gramEnd"/>
+      <w:r>
+        <w:rPr>
+          <w:rFonts w:ascii="Calibri" w:eastAsia="Calibri" w:hAnsi="Calibri" w:cs="Calibri"/>
+          <w:b/>
+          <w:sz w:val="22"/>
+          <w:szCs w:val="22"/>
+        </w:rPr>
+        <w:t xml:space="preserve"> </w:t>
       </w:r>
       <w:r>
         <w:rPr>
@@ -8193,6 +8429,7 @@
         </w:rPr>
         <w:t xml:space="preserve">t: </w:t>
       </w:r>
+      <w:proofErr w:type="gramStart"/>
       <w:r>
         <w:rPr>
           <w:rFonts w:ascii="Calibri" w:eastAsia="Calibri" w:hAnsi="Calibri" w:cs="Calibri"/>
@@ -8377,6 +8614,7 @@
         </w:rPr>
         <w:t>x</w:t>
       </w:r>
+      <w:proofErr w:type="gramEnd"/>
     </w:p>
     <w:p>
       <w:pPr>
@@ -8679,6 +8917,7 @@
           <w:szCs w:val="22"/>
         </w:rPr>
       </w:pPr>
+      <w:proofErr w:type="spellStart"/>
       <w:r>
         <w:rPr>
           <w:rFonts w:ascii="Calibri" w:eastAsia="Calibri" w:hAnsi="Calibri" w:cs="Calibri"/>
@@ -8785,6 +9024,7 @@
         </w:rPr>
         <w:t>y</w:t>
       </w:r>
+      <w:proofErr w:type="spellEnd"/>
       <w:r>
         <w:rPr>
           <w:rFonts w:ascii="Calibri" w:eastAsia="Calibri" w:hAnsi="Calibri" w:cs="Calibri"/>
@@ -8795,6 +9035,7 @@
         </w:rPr>
         <w:t xml:space="preserve"> </w:t>
       </w:r>
+      <w:proofErr w:type="gramStart"/>
       <w:r>
         <w:rPr>
           <w:rFonts w:ascii="Calibri" w:eastAsia="Calibri" w:hAnsi="Calibri" w:cs="Calibri"/>
@@ -8832,7 +9073,17 @@
           <w:sz w:val="22"/>
           <w:szCs w:val="22"/>
         </w:rPr>
-        <w:t>k :u</w:t>
+        <w:t>k :</w:t>
+      </w:r>
+      <w:proofErr w:type="spellStart"/>
+      <w:r>
+        <w:rPr>
+          <w:rFonts w:ascii="Calibri" w:eastAsia="Calibri" w:hAnsi="Calibri" w:cs="Calibri"/>
+          <w:b/>
+          <w:sz w:val="22"/>
+          <w:szCs w:val="22"/>
+        </w:rPr>
+        <w:t>u</w:t>
       </w:r>
       <w:r>
         <w:rPr>
@@ -8853,6 +9104,8 @@
         </w:rPr>
         <w:t>l</w:t>
       </w:r>
+      <w:proofErr w:type="spellEnd"/>
+      <w:proofErr w:type="gramEnd"/>
     </w:p>
     <w:p>
       <w:pPr>
@@ -8874,7 +9127,18 @@
             <w:sz w:val="22"/>
             <w:szCs w:val="22"/>
           </w:rPr>
-          <w:t>'h</w:t>
+          <w:t>'</w:t>
+        </w:r>
+        <w:proofErr w:type="gramStart"/>
+        <w:r>
+          <w:rPr>
+            <w:rFonts w:ascii="Calibri" w:eastAsia="Calibri" w:hAnsi="Calibri" w:cs="Calibri"/>
+            <w:b/>
+            <w:spacing w:val="-1"/>
+            <w:sz w:val="22"/>
+            <w:szCs w:val="22"/>
+          </w:rPr>
+          <w:t>h</w:t>
         </w:r>
         <w:r>
           <w:rPr>
@@ -8885,6 +9149,7 @@
           </w:rPr>
           <w:t>ttp</w:t>
         </w:r>
+        <w:proofErr w:type="gramEnd"/>
         <w:r>
           <w:rPr>
             <w:rFonts w:ascii="Calibri" w:eastAsia="Calibri" w:hAnsi="Calibri" w:cs="Calibri"/>
@@ -10837,14 +11102,158 @@
     </w:p>
     <w:p>
       <w:pPr>
-        <w:spacing w:before="9" w:line="519" w:lineRule="auto"/>
-        <w:ind w:left="106" w:right="7115" w:firstLine="50"/>
+        <w:ind w:left="106" w:right="5392"/>
+        <w:jc w:val="both"/>
         <w:rPr>
           <w:rFonts w:ascii="Cambria" w:eastAsia="Cambria" w:hAnsi="Cambria" w:cs="Cambria"/>
           <w:sz w:val="23"/>
           <w:szCs w:val="23"/>
         </w:rPr>
       </w:pPr>
+    </w:p>
+    <w:p>
+      <w:pPr>
+        <w:ind w:left="106" w:right="5392"/>
+        <w:jc w:val="both"/>
+        <w:rPr>
+          <w:rFonts w:ascii="Cambria" w:eastAsia="Cambria" w:hAnsi="Cambria" w:cs="Cambria"/>
+          <w:sz w:val="23"/>
+          <w:szCs w:val="23"/>
+        </w:rPr>
+      </w:pPr>
+    </w:p>
+    <w:p>
+      <w:pPr>
+        <w:ind w:left="106" w:right="5392"/>
+        <w:jc w:val="both"/>
+        <w:rPr>
+          <w:rFonts w:ascii="Cambria" w:eastAsia="Cambria" w:hAnsi="Cambria" w:cs="Cambria"/>
+          <w:sz w:val="23"/>
+          <w:szCs w:val="23"/>
+        </w:rPr>
+      </w:pPr>
+    </w:p>
+    <w:p>
+      <w:pPr>
+        <w:ind w:left="106" w:right="5392"/>
+        <w:jc w:val="both"/>
+        <w:rPr>
+          <w:rFonts w:ascii="Cambria" w:eastAsia="Cambria" w:hAnsi="Cambria" w:cs="Cambria"/>
+          <w:sz w:val="23"/>
+          <w:szCs w:val="23"/>
+        </w:rPr>
+      </w:pPr>
+    </w:p>
+    <w:p>
+      <w:pPr>
+        <w:ind w:left="106" w:right="5392"/>
+        <w:jc w:val="both"/>
+        <w:rPr>
+          <w:rFonts w:ascii="Cambria" w:eastAsia="Cambria" w:hAnsi="Cambria" w:cs="Cambria"/>
+          <w:sz w:val="23"/>
+          <w:szCs w:val="23"/>
+        </w:rPr>
+      </w:pPr>
+    </w:p>
+    <w:p>
+      <w:pPr>
+        <w:ind w:left="106" w:right="5392"/>
+        <w:jc w:val="both"/>
+        <w:rPr>
+          <w:rFonts w:ascii="Cambria" w:eastAsia="Cambria" w:hAnsi="Cambria" w:cs="Cambria"/>
+          <w:sz w:val="23"/>
+          <w:szCs w:val="23"/>
+        </w:rPr>
+      </w:pPr>
+    </w:p>
+    <w:p>
+      <w:pPr>
+        <w:ind w:left="106" w:right="5392"/>
+        <w:jc w:val="both"/>
+        <w:rPr>
+          <w:rFonts w:ascii="Cambria" w:eastAsia="Cambria" w:hAnsi="Cambria" w:cs="Cambria"/>
+          <w:sz w:val="23"/>
+          <w:szCs w:val="23"/>
+        </w:rPr>
+      </w:pPr>
+    </w:p>
+    <w:p>
+      <w:pPr>
+        <w:ind w:left="106" w:right="5392"/>
+        <w:jc w:val="both"/>
+        <w:rPr>
+          <w:rFonts w:ascii="Cambria" w:eastAsia="Cambria" w:hAnsi="Cambria" w:cs="Cambria"/>
+          <w:sz w:val="23"/>
+          <w:szCs w:val="23"/>
+        </w:rPr>
+      </w:pPr>
+    </w:p>
+    <w:p>
+      <w:pPr>
+        <w:ind w:left="106" w:right="5392"/>
+        <w:jc w:val="both"/>
+        <w:rPr>
+          <w:rFonts w:ascii="Cambria" w:eastAsia="Cambria" w:hAnsi="Cambria" w:cs="Cambria"/>
+          <w:sz w:val="23"/>
+          <w:szCs w:val="23"/>
+        </w:rPr>
+      </w:pPr>
+    </w:p>
+    <w:p>
+      <w:pPr>
+        <w:ind w:left="106" w:right="5392"/>
+        <w:jc w:val="both"/>
+        <w:rPr>
+          <w:rFonts w:ascii="Cambria" w:eastAsia="Cambria" w:hAnsi="Cambria" w:cs="Cambria"/>
+          <w:sz w:val="23"/>
+          <w:szCs w:val="23"/>
+        </w:rPr>
+      </w:pPr>
+    </w:p>
+    <w:p>
+      <w:pPr>
+        <w:ind w:left="106" w:right="5392"/>
+        <w:jc w:val="both"/>
+        <w:rPr>
+          <w:rFonts w:ascii="Cambria" w:eastAsia="Cambria" w:hAnsi="Cambria" w:cs="Cambria"/>
+          <w:sz w:val="23"/>
+          <w:szCs w:val="23"/>
+        </w:rPr>
+      </w:pPr>
+    </w:p>
+    <w:p>
+      <w:pPr>
+        <w:ind w:left="106" w:right="5392"/>
+        <w:jc w:val="both"/>
+        <w:rPr>
+          <w:rFonts w:ascii="Cambria" w:eastAsia="Cambria" w:hAnsi="Cambria" w:cs="Cambria"/>
+          <w:sz w:val="23"/>
+          <w:szCs w:val="23"/>
+        </w:rPr>
+      </w:pPr>
+    </w:p>
+    <w:p>
+      <w:pPr>
+        <w:ind w:left="106" w:right="5392"/>
+        <w:jc w:val="both"/>
+        <w:rPr>
+          <w:rFonts w:ascii="Cambria" w:eastAsia="Cambria" w:hAnsi="Cambria" w:cs="Cambria"/>
+          <w:sz w:val="23"/>
+          <w:szCs w:val="23"/>
+        </w:rPr>
+      </w:pPr>
+    </w:p>
+    <w:p>
+      <w:pPr>
+        <w:ind w:left="106" w:right="5392"/>
+        <w:jc w:val="both"/>
+        <w:rPr>
+          <w:rFonts w:ascii="Cambria" w:eastAsia="Cambria" w:hAnsi="Cambria" w:cs="Cambria"/>
+          <w:sz w:val="23"/>
+          <w:szCs w:val="23"/>
+        </w:rPr>
+      </w:pPr>
+      <w:proofErr w:type="spellStart"/>
       <w:r>
         <w:rPr>
           <w:rFonts w:ascii="Cambria" w:eastAsia="Cambria" w:hAnsi="Cambria" w:cs="Cambria"/>
@@ -10852,9 +11261,94 @@
           <w:sz w:val="23"/>
           <w:szCs w:val="23"/>
         </w:rPr>
-        <w:t>Sou</w:t>
-      </w:r>
-      <w:r>
+        <w:t>VectorDrawableSupport</w:t>
+      </w:r>
+      <w:proofErr w:type="spellEnd"/>
+      <w:r>
+        <w:rPr>
+          <w:rFonts w:ascii="Cambria" w:eastAsia="Cambria" w:hAnsi="Cambria" w:cs="Cambria"/>
+          <w:sz w:val="23"/>
+          <w:szCs w:val="23"/>
+        </w:rPr>
+        <w:t>:</w:t>
+      </w:r>
+    </w:p>
+    <w:p>
+      <w:pPr>
+        <w:ind w:left="106" w:right="5392"/>
+        <w:jc w:val="both"/>
+        <w:rPr>
+          <w:rFonts w:ascii="Cambria" w:eastAsia="Cambria" w:hAnsi="Cambria" w:cs="Cambria"/>
+          <w:sz w:val="23"/>
+          <w:szCs w:val="23"/>
+        </w:rPr>
+      </w:pPr>
+      <w:r>
+        <w:rPr>
+          <w:rFonts w:ascii="Cambria" w:eastAsia="Cambria" w:hAnsi="Cambria" w:cs="Cambria"/>
+          <w:sz w:val="23"/>
+          <w:szCs w:val="23"/>
+        </w:rPr>
+        <w:t xml:space="preserve">Add below in </w:t>
+      </w:r>
+      <w:proofErr w:type="spellStart"/>
+      <w:r>
+        <w:rPr>
+          <w:rFonts w:ascii="Cambria" w:eastAsia="Cambria" w:hAnsi="Cambria" w:cs="Cambria"/>
+          <w:sz w:val="23"/>
+          <w:szCs w:val="23"/>
+        </w:rPr>
+        <w:t>build.gradle</w:t>
+      </w:r>
+      <w:proofErr w:type="spellEnd"/>
+    </w:p>
+    <w:p>
+      <w:pPr>
+        <w:spacing w:before="23" w:line="247" w:lineRule="auto"/>
+        <w:ind w:left="116" w:right="79" w:hanging="10"/>
+        <w:jc w:val="both"/>
+        <w:rPr>
+          <w:rFonts w:ascii="Cambria" w:eastAsia="Cambria" w:hAnsi="Cambria" w:cs="Cambria"/>
+          <w:sz w:val="23"/>
+          <w:szCs w:val="23"/>
+        </w:rPr>
+      </w:pPr>
+    </w:p>
+    <w:p>
+      <w:pPr>
+        <w:spacing w:before="23" w:line="247" w:lineRule="auto"/>
+        <w:ind w:left="116" w:right="79" w:hanging="10"/>
+        <w:jc w:val="both"/>
+        <w:rPr>
+          <w:rFonts w:ascii="Cambria" w:eastAsia="Cambria" w:hAnsi="Cambria" w:cs="Cambria"/>
+          <w:sz w:val="23"/>
+          <w:szCs w:val="23"/>
+        </w:rPr>
+      </w:pPr>
+      <w:proofErr w:type="gramStart"/>
+      <w:r>
+        <w:rPr>
+          <w:rFonts w:ascii="Cambria" w:eastAsia="Cambria" w:hAnsi="Cambria" w:cs="Cambria"/>
+          <w:sz w:val="23"/>
+          <w:szCs w:val="23"/>
+        </w:rPr>
+        <w:t>dependencies</w:t>
+      </w:r>
+      <w:proofErr w:type="gramEnd"/>
+      <w:r>
+        <w:rPr>
+          <w:rFonts w:ascii="Cambria" w:eastAsia="Cambria" w:hAnsi="Cambria" w:cs="Cambria"/>
+          <w:sz w:val="23"/>
+          <w:szCs w:val="23"/>
+        </w:rPr>
+        <w:t xml:space="preserve"> {</w:t>
+      </w:r>
+    </w:p>
+    <w:p>
+      <w:pPr>
+        <w:spacing w:before="23" w:line="247" w:lineRule="auto"/>
+        <w:ind w:left="116" w:right="79" w:hanging="10"/>
+        <w:jc w:val="both"/>
         <w:rPr>
           <w:rFonts w:ascii="Cambria" w:eastAsia="Cambria" w:hAnsi="Cambria" w:cs="Cambria"/>
           <w:b/>
@@ -10862,16 +11356,210 @@
           <w:sz w:val="23"/>
           <w:szCs w:val="23"/>
         </w:rPr>
-        <w:t>r</w:t>
-      </w:r>
-      <w:r>
+      </w:pPr>
+      <w:r>
+        <w:rPr>
+          <w:rFonts w:ascii="Cambria" w:eastAsia="Cambria" w:hAnsi="Cambria" w:cs="Cambria"/>
+          <w:spacing w:val="-1"/>
+          <w:sz w:val="23"/>
+          <w:szCs w:val="23"/>
+        </w:rPr>
+        <w:t xml:space="preserve"> </w:t>
+      </w:r>
+      <w:r>
+        <w:rPr>
+          <w:rFonts w:ascii="Cambria" w:eastAsia="Cambria" w:hAnsi="Cambria" w:cs="Cambria"/>
+          <w:spacing w:val="-1"/>
+          <w:sz w:val="23"/>
+          <w:szCs w:val="23"/>
+        </w:rPr>
+        <w:tab/>
+      </w:r>
+      <w:proofErr w:type="gramStart"/>
+      <w:r>
+        <w:rPr>
+          <w:rFonts w:ascii="Cambria" w:eastAsia="Cambria" w:hAnsi="Cambria" w:cs="Cambria"/>
+          <w:b/>
+          <w:spacing w:val="-1"/>
+          <w:sz w:val="23"/>
+          <w:szCs w:val="23"/>
+        </w:rPr>
+        <w:t>compile</w:t>
+      </w:r>
+      <w:proofErr w:type="gramEnd"/>
+      <w:r>
+        <w:rPr>
+          <w:rFonts w:ascii="Cambria" w:eastAsia="Cambria" w:hAnsi="Cambria" w:cs="Cambria"/>
+          <w:b/>
+          <w:spacing w:val="-1"/>
+          <w:sz w:val="23"/>
+          <w:szCs w:val="23"/>
+        </w:rPr>
+        <w:t xml:space="preserve"> 'com.android.support:appcompat-v7:23.2.1'</w:t>
+      </w:r>
+    </w:p>
+    <w:p>
+      <w:pPr>
+        <w:spacing w:before="23" w:line="247" w:lineRule="auto"/>
+        <w:ind w:left="116" w:right="79" w:hanging="10"/>
+        <w:jc w:val="both"/>
+        <w:rPr>
+          <w:rFonts w:ascii="Cambria" w:eastAsia="Cambria" w:hAnsi="Cambria" w:cs="Cambria"/>
+          <w:spacing w:val="-1"/>
+          <w:sz w:val="23"/>
+          <w:szCs w:val="23"/>
+        </w:rPr>
+      </w:pPr>
+      <w:r>
+        <w:rPr>
+          <w:rFonts w:ascii="Cambria" w:eastAsia="Cambria" w:hAnsi="Cambria" w:cs="Cambria"/>
+          <w:spacing w:val="-1"/>
+          <w:sz w:val="23"/>
+          <w:szCs w:val="23"/>
+        </w:rPr>
+        <w:t>}</w:t>
+      </w:r>
+    </w:p>
+    <w:p>
+      <w:pPr>
+        <w:spacing w:before="23" w:line="247" w:lineRule="auto"/>
+        <w:ind w:left="116" w:right="79" w:hanging="10"/>
+        <w:jc w:val="both"/>
+        <w:rPr>
+          <w:rFonts w:ascii="Cambria" w:eastAsia="Cambria" w:hAnsi="Cambria" w:cs="Cambria"/>
+          <w:sz w:val="23"/>
+          <w:szCs w:val="23"/>
+        </w:rPr>
+      </w:pPr>
+      <w:proofErr w:type="spellStart"/>
+      <w:proofErr w:type="gramStart"/>
+      <w:r>
+        <w:rPr>
+          <w:rFonts w:ascii="Cambria" w:eastAsia="Cambria" w:hAnsi="Cambria" w:cs="Cambria"/>
+          <w:sz w:val="23"/>
+          <w:szCs w:val="23"/>
+        </w:rPr>
+        <w:t>defaultConfig</w:t>
+      </w:r>
+      <w:proofErr w:type="spellEnd"/>
+      <w:proofErr w:type="gramEnd"/>
+      <w:r>
+        <w:rPr>
+          <w:rFonts w:ascii="Cambria" w:eastAsia="Cambria" w:hAnsi="Cambria" w:cs="Cambria"/>
+          <w:sz w:val="23"/>
+          <w:szCs w:val="23"/>
+        </w:rPr>
+        <w:t xml:space="preserve"> {</w:t>
+      </w:r>
+    </w:p>
+    <w:p>
+      <w:pPr>
+        <w:spacing w:before="23" w:line="247" w:lineRule="auto"/>
+        <w:ind w:left="116" w:right="79" w:hanging="10"/>
+        <w:jc w:val="both"/>
         <w:rPr>
           <w:rFonts w:ascii="Cambria" w:eastAsia="Cambria" w:hAnsi="Cambria" w:cs="Cambria"/>
           <w:b/>
           <w:sz w:val="23"/>
           <w:szCs w:val="23"/>
         </w:rPr>
-        <w:t xml:space="preserve">ce code Links: </w:t>
+      </w:pPr>
+      <w:r>
+        <w:rPr>
+          <w:rFonts w:ascii="Cambria" w:eastAsia="Cambria" w:hAnsi="Cambria" w:cs="Cambria"/>
+          <w:sz w:val="23"/>
+          <w:szCs w:val="23"/>
+        </w:rPr>
+        <w:tab/>
+      </w:r>
+      <w:r>
+        <w:rPr>
+          <w:rFonts w:ascii="Cambria" w:eastAsia="Cambria" w:hAnsi="Cambria" w:cs="Cambria"/>
+          <w:sz w:val="23"/>
+          <w:szCs w:val="23"/>
+        </w:rPr>
+        <w:tab/>
+      </w:r>
+      <w:proofErr w:type="spellStart"/>
+      <w:r>
+        <w:rPr>
+          <w:rFonts w:ascii="Cambria" w:eastAsia="Cambria" w:hAnsi="Cambria" w:cs="Cambria"/>
+          <w:b/>
+          <w:sz w:val="23"/>
+          <w:szCs w:val="23"/>
+        </w:rPr>
+        <w:t>vectorDrawables.useSupportLibrary</w:t>
+      </w:r>
+      <w:proofErr w:type="spellEnd"/>
+      <w:r>
+        <w:rPr>
+          <w:rFonts w:ascii="Cambria" w:eastAsia="Cambria" w:hAnsi="Cambria" w:cs="Cambria"/>
+          <w:b/>
+          <w:sz w:val="23"/>
+          <w:szCs w:val="23"/>
+        </w:rPr>
+        <w:t xml:space="preserve"> = true</w:t>
+      </w:r>
+    </w:p>
+    <w:p>
+      <w:pPr>
+        <w:spacing w:before="23" w:line="247" w:lineRule="auto"/>
+        <w:ind w:left="116" w:right="79" w:hanging="10"/>
+        <w:jc w:val="both"/>
+        <w:rPr>
+          <w:rFonts w:ascii="Cambria" w:eastAsia="Cambria" w:hAnsi="Cambria" w:cs="Cambria"/>
+          <w:spacing w:val="-1"/>
+          <w:sz w:val="23"/>
+          <w:szCs w:val="23"/>
+        </w:rPr>
+      </w:pPr>
+      <w:r>
+        <w:rPr>
+          <w:rFonts w:ascii="Cambria" w:eastAsia="Cambria" w:hAnsi="Cambria" w:cs="Cambria"/>
+          <w:sz w:val="23"/>
+          <w:szCs w:val="23"/>
+        </w:rPr>
+        <w:tab/>
+        <w:t>}</w:t>
+      </w:r>
+    </w:p>
+    <w:p>
+      <w:pPr>
+        <w:ind w:right="5392"/>
+        <w:jc w:val="both"/>
+        <w:rPr>
+          <w:rFonts w:ascii="Cambria" w:eastAsia="Cambria" w:hAnsi="Cambria" w:cs="Cambria"/>
+          <w:sz w:val="23"/>
+          <w:szCs w:val="23"/>
+        </w:rPr>
+      </w:pPr>
+      <w:r>
+        <w:rPr>
+          <w:rFonts w:ascii="Cambria" w:eastAsia="Cambria" w:hAnsi="Cambria" w:cs="Cambria"/>
+          <w:sz w:val="23"/>
+          <w:szCs w:val="23"/>
+        </w:rPr>
+        <w:t xml:space="preserve">                                                                                                                                                                                  </w:t>
+      </w:r>
+    </w:p>
+    <w:p>
+      <w:pPr>
+        <w:spacing w:before="9" w:line="519" w:lineRule="auto"/>
+        <w:ind w:left="106" w:right="7115" w:firstLine="50"/>
+        <w:rPr>
+          <w:rFonts w:ascii="Cambria" w:eastAsia="Cambria" w:hAnsi="Cambria" w:cs="Cambria"/>
+          <w:sz w:val="23"/>
+          <w:szCs w:val="23"/>
+        </w:rPr>
+      </w:pPr>
+      <w:r>
+        <w:rPr>
+          <w:rFonts w:ascii="Cambria" w:eastAsia="Cambria" w:hAnsi="Cambria" w:cs="Cambria"/>
+          <w:b/>
+          <w:sz w:val="23"/>
+          <w:szCs w:val="23"/>
+        </w:rPr>
+        <w:t xml:space="preserve">Links: </w:t>
       </w:r>
       <w:r>
         <w:rPr>
@@ -10911,6 +11599,8 @@
         </w:rPr>
         <w:t xml:space="preserve">nch: </w:t>
       </w:r>
+      <w:bookmarkStart w:id="0" w:name="_GoBack"/>
+      <w:bookmarkEnd w:id="0"/>
       <w:r>
         <w:rPr>
           <w:rFonts w:ascii="Cambria" w:eastAsia="Cambria" w:hAnsi="Cambria" w:cs="Cambria"/>
@@ -11238,7 +11928,6 @@
           <w:sz w:val="23"/>
           <w:szCs w:val="23"/>
         </w:rPr>
-        <w:lastRenderedPageBreak/>
         <w:t>Sys</w:t>
       </w:r>
       <w:r>
@@ -11493,6 +12182,7 @@
         </w:rPr>
         <w:t xml:space="preserve"> </w:t>
       </w:r>
+      <w:proofErr w:type="spellStart"/>
       <w:r>
         <w:rPr>
           <w:rFonts w:ascii="Cambria" w:eastAsia="Cambria" w:hAnsi="Cambria" w:cs="Cambria"/>
@@ -11510,6 +12200,7 @@
         </w:rPr>
         <w:t>dk</w:t>
       </w:r>
+      <w:proofErr w:type="spellEnd"/>
       <w:r>
         <w:rPr>
           <w:rFonts w:ascii="Cambria" w:eastAsia="Cambria" w:hAnsi="Cambria" w:cs="Cambria"/>
@@ -11637,8 +12328,13 @@
           <w:numId w:val="2"/>
         </w:numPr>
       </w:pPr>
-      <w:r>
-        <w:t>Renderscript blurring removed to blur the background of Modal alert.</w:t>
+      <w:proofErr w:type="spellStart"/>
+      <w:r>
+        <w:t>Renderscript</w:t>
+      </w:r>
+      <w:proofErr w:type="spellEnd"/>
+      <w:r>
+        <w:t xml:space="preserve"> blurring removed to blur the background of Modal alert.</w:t>
       </w:r>
     </w:p>
     <w:p>
@@ -11649,11 +12345,22 @@
           <w:numId w:val="2"/>
         </w:numPr>
       </w:pPr>
-      <w:r>
-        <w:t>VectorDrawableCompat used as wrapper and replaced the custom VectorDrawable port.</w:t>
-      </w:r>
-      <w:bookmarkStart w:id="0" w:name="_GoBack"/>
-      <w:bookmarkEnd w:id="0"/>
+      <w:proofErr w:type="spellStart"/>
+      <w:r>
+        <w:t>VectorDrawableCompat</w:t>
+      </w:r>
+      <w:proofErr w:type="spellEnd"/>
+      <w:r>
+        <w:t xml:space="preserve"> used as wrapper and replaced the custom </w:t>
+      </w:r>
+      <w:proofErr w:type="spellStart"/>
+      <w:r>
+        <w:t>VectorDrawable</w:t>
+      </w:r>
+      <w:proofErr w:type="spellEnd"/>
+      <w:r>
+        <w:t xml:space="preserve"> port.</w:t>
+      </w:r>
     </w:p>
     <w:p>
       <w:pPr>
@@ -11918,13 +12625,23 @@
           <w:szCs w:val="24"/>
         </w:rPr>
       </w:pPr>
-      <w:r>
-        <w:rPr>
-          <w:rFonts w:ascii="Calibri" w:eastAsia="Calibri" w:hAnsi="Calibri" w:cs="Calibri"/>
-          <w:sz w:val="24"/>
-          <w:szCs w:val="24"/>
-        </w:rPr>
-        <w:t>DE12389 : Hamburger badge count is not automatically updated and row doesn't update on notify data set changed.</w:t>
+      <w:proofErr w:type="gramStart"/>
+      <w:r>
+        <w:rPr>
+          <w:rFonts w:ascii="Calibri" w:eastAsia="Calibri" w:hAnsi="Calibri" w:cs="Calibri"/>
+          <w:sz w:val="24"/>
+          <w:szCs w:val="24"/>
+        </w:rPr>
+        <w:t>DE12389 :</w:t>
+      </w:r>
+      <w:proofErr w:type="gramEnd"/>
+      <w:r>
+        <w:rPr>
+          <w:rFonts w:ascii="Calibri" w:eastAsia="Calibri" w:hAnsi="Calibri" w:cs="Calibri"/>
+          <w:sz w:val="24"/>
+          <w:szCs w:val="24"/>
+        </w:rPr>
+        <w:t xml:space="preserve"> Hamburger badge count is not automatically updated and row doesn't update on notify data set changed.</w:t>
       </w:r>
     </w:p>
     <w:p>
@@ -11936,13 +12653,23 @@
           <w:szCs w:val="24"/>
         </w:rPr>
       </w:pPr>
-      <w:r>
-        <w:rPr>
-          <w:rFonts w:ascii="Calibri" w:eastAsia="Calibri" w:hAnsi="Calibri" w:cs="Calibri"/>
-          <w:sz w:val="24"/>
-          <w:szCs w:val="24"/>
-        </w:rPr>
-        <w:t>DE12390 : Modal alert buttons are misplaced and not aligned.</w:t>
+      <w:proofErr w:type="gramStart"/>
+      <w:r>
+        <w:rPr>
+          <w:rFonts w:ascii="Calibri" w:eastAsia="Calibri" w:hAnsi="Calibri" w:cs="Calibri"/>
+          <w:sz w:val="24"/>
+          <w:szCs w:val="24"/>
+        </w:rPr>
+        <w:t>DE12390 :</w:t>
+      </w:r>
+      <w:proofErr w:type="gramEnd"/>
+      <w:r>
+        <w:rPr>
+          <w:rFonts w:ascii="Calibri" w:eastAsia="Calibri" w:hAnsi="Calibri" w:cs="Calibri"/>
+          <w:sz w:val="24"/>
+          <w:szCs w:val="24"/>
+        </w:rPr>
+        <w:t xml:space="preserve"> Modal alert buttons are misplaced and not aligned.</w:t>
       </w:r>
     </w:p>
     <w:p>
@@ -11954,13 +12681,23 @@
           <w:szCs w:val="24"/>
         </w:rPr>
       </w:pPr>
-      <w:r>
-        <w:rPr>
-          <w:rFonts w:ascii="Calibri" w:eastAsia="Calibri" w:hAnsi="Calibri" w:cs="Calibri"/>
-          <w:sz w:val="24"/>
-          <w:szCs w:val="24"/>
-        </w:rPr>
-        <w:t>DE12391 : Inline forms: Error message and component state is not retained on rotation</w:t>
+      <w:proofErr w:type="gramStart"/>
+      <w:r>
+        <w:rPr>
+          <w:rFonts w:ascii="Calibri" w:eastAsia="Calibri" w:hAnsi="Calibri" w:cs="Calibri"/>
+          <w:sz w:val="24"/>
+          <w:szCs w:val="24"/>
+        </w:rPr>
+        <w:t>DE12391 :</w:t>
+      </w:r>
+      <w:proofErr w:type="gramEnd"/>
+      <w:r>
+        <w:rPr>
+          <w:rFonts w:ascii="Calibri" w:eastAsia="Calibri" w:hAnsi="Calibri" w:cs="Calibri"/>
+          <w:sz w:val="24"/>
+          <w:szCs w:val="24"/>
+        </w:rPr>
+        <w:t xml:space="preserve"> Inline forms: Error message and component state is not retained on rotation</w:t>
       </w:r>
     </w:p>
     <w:p>
@@ -12120,7 +12857,16 @@
           <w:sz w:val="24"/>
           <w:szCs w:val="24"/>
         </w:rPr>
-        <w:t>Remove renderscrip</w:t>
+        <w:t xml:space="preserve">Remove </w:t>
+      </w:r>
+      <w:proofErr w:type="spellStart"/>
+      <w:r>
+        <w:rPr>
+          <w:rFonts w:ascii="Calibri" w:eastAsia="Calibri" w:hAnsi="Calibri" w:cs="Calibri"/>
+          <w:sz w:val="24"/>
+          <w:szCs w:val="24"/>
+        </w:rPr>
+        <w:t>renderscrip</w:t>
       </w:r>
       <w:r>
         <w:rPr>
@@ -12130,6 +12876,7 @@
         </w:rPr>
         <w:t>t</w:t>
       </w:r>
+      <w:proofErr w:type="spellEnd"/>
       <w:r>
         <w:rPr>
           <w:rFonts w:ascii="Calibri" w:eastAsia="Calibri" w:hAnsi="Calibri" w:cs="Calibri"/>
@@ -12152,7 +12899,43 @@
           <w:sz w:val="24"/>
           <w:szCs w:val="24"/>
         </w:rPr>
-        <w:t xml:space="preserve"> files from aar packaging in aar file.</w:t>
+        <w:t xml:space="preserve"> files from </w:t>
+      </w:r>
+      <w:proofErr w:type="spellStart"/>
+      <w:r>
+        <w:rPr>
+          <w:rFonts w:ascii="Calibri" w:eastAsia="Calibri" w:hAnsi="Calibri" w:cs="Calibri"/>
+          <w:sz w:val="24"/>
+          <w:szCs w:val="24"/>
+        </w:rPr>
+        <w:t>aar</w:t>
+      </w:r>
+      <w:proofErr w:type="spellEnd"/>
+      <w:r>
+        <w:rPr>
+          <w:rFonts w:ascii="Calibri" w:eastAsia="Calibri" w:hAnsi="Calibri" w:cs="Calibri"/>
+          <w:sz w:val="24"/>
+          <w:szCs w:val="24"/>
+        </w:rPr>
+        <w:t xml:space="preserve"> packaging in </w:t>
+      </w:r>
+      <w:proofErr w:type="spellStart"/>
+      <w:r>
+        <w:rPr>
+          <w:rFonts w:ascii="Calibri" w:eastAsia="Calibri" w:hAnsi="Calibri" w:cs="Calibri"/>
+          <w:sz w:val="24"/>
+          <w:szCs w:val="24"/>
+        </w:rPr>
+        <w:t>aar</w:t>
+      </w:r>
+      <w:proofErr w:type="spellEnd"/>
+      <w:r>
+        <w:rPr>
+          <w:rFonts w:ascii="Calibri" w:eastAsia="Calibri" w:hAnsi="Calibri" w:cs="Calibri"/>
+          <w:sz w:val="24"/>
+          <w:szCs w:val="24"/>
+        </w:rPr>
+        <w:t xml:space="preserve"> file.</w:t>
       </w:r>
     </w:p>
     <w:p>
@@ -12613,6 +13396,7 @@
           <w:szCs w:val="24"/>
         </w:rPr>
       </w:pPr>
+      <w:proofErr w:type="spellStart"/>
       <w:r>
         <w:rPr>
           <w:rFonts w:ascii="Calibri" w:eastAsia="Calibri" w:hAnsi="Calibri" w:cs="Calibri"/>
@@ -12768,6 +13552,7 @@
         </w:rPr>
         <w:t>n</w:t>
       </w:r>
+      <w:proofErr w:type="spellEnd"/>
       <w:r>
         <w:rPr>
           <w:rFonts w:ascii="Calibri" w:eastAsia="Calibri" w:hAnsi="Calibri" w:cs="Calibri"/>
@@ -12783,7 +13568,16 @@
           <w:sz w:val="24"/>
           <w:szCs w:val="24"/>
         </w:rPr>
-        <w:t>&amp; UiKi</w:t>
+        <w:t xml:space="preserve">&amp; </w:t>
+      </w:r>
+      <w:proofErr w:type="spellStart"/>
+      <w:r>
+        <w:rPr>
+          <w:rFonts w:ascii="Calibri" w:eastAsia="Calibri" w:hAnsi="Calibri" w:cs="Calibri"/>
+          <w:sz w:val="24"/>
+          <w:szCs w:val="24"/>
+        </w:rPr>
+        <w:t>UiKi</w:t>
       </w:r>
       <w:r>
         <w:rPr>
@@ -12917,6 +13711,7 @@
         </w:rPr>
         <w:t>n</w:t>
       </w:r>
+      <w:proofErr w:type="spellEnd"/>
       <w:r>
         <w:rPr>
           <w:rFonts w:ascii="Calibri" w:eastAsia="Calibri" w:hAnsi="Calibri" w:cs="Calibri"/>
@@ -13230,6 +14025,7 @@
         </w:rPr>
         <w:t xml:space="preserve"> </w:t>
       </w:r>
+      <w:proofErr w:type="spellStart"/>
       <w:r>
         <w:rPr>
           <w:rFonts w:ascii="Calibri" w:eastAsia="Calibri" w:hAnsi="Calibri" w:cs="Calibri"/>
@@ -13262,7 +14058,16 @@
           <w:sz w:val="24"/>
           <w:szCs w:val="24"/>
         </w:rPr>
-        <w:t xml:space="preserve">ocs </w:t>
+        <w:t>ocs</w:t>
+      </w:r>
+      <w:proofErr w:type="spellEnd"/>
+      <w:r>
+        <w:rPr>
+          <w:rFonts w:ascii="Calibri" w:eastAsia="Calibri" w:hAnsi="Calibri" w:cs="Calibri"/>
+          <w:sz w:val="24"/>
+          <w:szCs w:val="24"/>
+        </w:rPr>
+        <w:t xml:space="preserve"> </w:t>
       </w:r>
       <w:r>
         <w:rPr>
@@ -13378,6 +14183,7 @@
         </w:rPr>
         <w:t xml:space="preserve"> </w:t>
       </w:r>
+      <w:proofErr w:type="gramStart"/>
       <w:r>
         <w:rPr>
           <w:rFonts w:ascii="Calibri" w:eastAsia="Calibri" w:hAnsi="Calibri" w:cs="Calibri"/>
@@ -13427,7 +14233,16 @@
           <w:sz w:val="24"/>
           <w:szCs w:val="24"/>
         </w:rPr>
-        <w:t xml:space="preserve">ee </w:t>
+        <w:t>ee</w:t>
+      </w:r>
+      <w:proofErr w:type="gramEnd"/>
+      <w:r>
+        <w:rPr>
+          <w:rFonts w:ascii="Calibri" w:eastAsia="Calibri" w:hAnsi="Calibri" w:cs="Calibri"/>
+          <w:sz w:val="24"/>
+          <w:szCs w:val="24"/>
+        </w:rPr>
+        <w:t xml:space="preserve"> </w:t>
       </w:r>
       <w:r>
         <w:rPr>
@@ -14457,6 +15272,7 @@
         </w:rPr>
         <w:t xml:space="preserve"> </w:t>
       </w:r>
+      <w:proofErr w:type="spellStart"/>
       <w:r>
         <w:rPr>
           <w:rFonts w:ascii="Calibri" w:eastAsia="Calibri" w:hAnsi="Calibri" w:cs="Calibri"/>
@@ -14509,6 +15325,7 @@
         </w:rPr>
         <w:t>ext</w:t>
       </w:r>
+      <w:proofErr w:type="spellEnd"/>
       <w:r>
         <w:rPr>
           <w:rFonts w:ascii="Calibri" w:eastAsia="Calibri" w:hAnsi="Calibri" w:cs="Calibri"/>
@@ -14535,6 +15352,7 @@
         </w:rPr>
         <w:t xml:space="preserve"> </w:t>
       </w:r>
+      <w:proofErr w:type="gramStart"/>
       <w:r>
         <w:rPr>
           <w:rFonts w:ascii="Calibri" w:eastAsia="Calibri" w:hAnsi="Calibri" w:cs="Calibri"/>
@@ -14577,6 +15395,7 @@
         </w:rPr>
         <w:t>,</w:t>
       </w:r>
+      <w:proofErr w:type="gramEnd"/>
       <w:r>
         <w:rPr>
           <w:rFonts w:ascii="Calibri" w:eastAsia="Calibri" w:hAnsi="Calibri" w:cs="Calibri"/>
@@ -15029,6 +15848,8 @@
         </w:rPr>
         <w:t xml:space="preserve"> </w:t>
       </w:r>
+      <w:proofErr w:type="spellStart"/>
+      <w:proofErr w:type="gramStart"/>
       <w:r>
         <w:rPr>
           <w:rFonts w:ascii="Calibri" w:eastAsia="Calibri" w:hAnsi="Calibri" w:cs="Calibri"/>
@@ -15089,6 +15910,7 @@
         </w:rPr>
         <w:t>s</w:t>
       </w:r>
+      <w:proofErr w:type="spellEnd"/>
       <w:r>
         <w:rPr>
           <w:rFonts w:ascii="Calibri" w:eastAsia="Calibri" w:hAnsi="Calibri" w:cs="Calibri"/>
@@ -15106,6 +15928,7 @@
         </w:rPr>
         <w:t>,</w:t>
       </w:r>
+      <w:proofErr w:type="gramEnd"/>
       <w:r>
         <w:rPr>
           <w:rFonts w:ascii="Calibri" w:eastAsia="Calibri" w:hAnsi="Calibri" w:cs="Calibri"/>
@@ -15115,6 +15938,7 @@
         </w:rPr>
         <w:t xml:space="preserve"> </w:t>
       </w:r>
+      <w:proofErr w:type="spellStart"/>
       <w:r>
         <w:rPr>
           <w:rFonts w:ascii="Calibri" w:eastAsia="Calibri" w:hAnsi="Calibri" w:cs="Calibri"/>
@@ -15429,6 +16253,7 @@
         </w:rPr>
         <w:t>d</w:t>
       </w:r>
+      <w:proofErr w:type="spellEnd"/>
       <w:r>
         <w:rPr>
           <w:rFonts w:ascii="Calibri" w:eastAsia="Calibri" w:hAnsi="Calibri" w:cs="Calibri"/>
@@ -15713,6 +16538,7 @@
         </w:rPr>
         <w:t xml:space="preserve"> </w:t>
       </w:r>
+      <w:proofErr w:type="spellStart"/>
       <w:r>
         <w:rPr>
           <w:rFonts w:ascii="Calibri" w:eastAsia="Calibri" w:hAnsi="Calibri" w:cs="Calibri"/>
@@ -15782,6 +16608,7 @@
         </w:rPr>
         <w:t>t</w:t>
       </w:r>
+      <w:proofErr w:type="spellEnd"/>
     </w:p>
     <w:p>
       <w:pPr>
@@ -15965,6 +16792,7 @@
         </w:rPr>
         <w:t xml:space="preserve"> </w:t>
       </w:r>
+      <w:proofErr w:type="gramStart"/>
       <w:r>
         <w:rPr>
           <w:rFonts w:ascii="Calibri" w:eastAsia="Calibri" w:hAnsi="Calibri" w:cs="Calibri"/>
@@ -16034,6 +16862,7 @@
         </w:rPr>
         <w:t>s</w:t>
       </w:r>
+      <w:proofErr w:type="gramEnd"/>
     </w:p>
     <w:p>
       <w:pPr>
@@ -16148,6 +16977,7 @@
         </w:rPr>
         <w:t xml:space="preserve">as </w:t>
       </w:r>
+      <w:proofErr w:type="spellStart"/>
       <w:r>
         <w:rPr>
           <w:rFonts w:ascii="Calibri" w:eastAsia="Calibri" w:hAnsi="Calibri" w:cs="Calibri"/>
@@ -16217,6 +17047,7 @@
         </w:rPr>
         <w:t>th</w:t>
       </w:r>
+      <w:proofErr w:type="spellEnd"/>
       <w:r>
         <w:rPr>
           <w:rFonts w:ascii="Calibri" w:eastAsia="Calibri" w:hAnsi="Calibri" w:cs="Calibri"/>
@@ -16470,6 +17301,8 @@
           <w:szCs w:val="24"/>
         </w:rPr>
       </w:pPr>
+      <w:proofErr w:type="spellStart"/>
+      <w:proofErr w:type="gramStart"/>
       <w:r>
         <w:rPr>
           <w:rFonts w:ascii="Calibri" w:eastAsia="Calibri" w:hAnsi="Calibri" w:cs="Calibri"/>
@@ -16593,8 +17426,20 @@
           <w:sz w:val="24"/>
           <w:szCs w:val="24"/>
         </w:rPr>
-        <w:t xml:space="preserve">n </w:t>
-      </w:r>
+        <w:t>n</w:t>
+      </w:r>
+      <w:proofErr w:type="spellEnd"/>
+      <w:proofErr w:type="gramEnd"/>
+      <w:r>
+        <w:rPr>
+          <w:rFonts w:ascii="Calibri" w:eastAsia="Calibri" w:hAnsi="Calibri" w:cs="Calibri"/>
+          <w:color w:val="008000"/>
+          <w:sz w:val="24"/>
+          <w:szCs w:val="24"/>
+        </w:rPr>
+        <w:t xml:space="preserve"> </w:t>
+      </w:r>
+      <w:proofErr w:type="spellStart"/>
       <w:r>
         <w:rPr>
           <w:rFonts w:ascii="Calibri" w:eastAsia="Calibri" w:hAnsi="Calibri" w:cs="Calibri"/>
@@ -16756,8 +17601,19 @@
           <w:sz w:val="24"/>
           <w:szCs w:val="24"/>
         </w:rPr>
-        <w:t xml:space="preserve">alic </w:t>
-      </w:r>
+        <w:t>alic</w:t>
+      </w:r>
+      <w:proofErr w:type="spellEnd"/>
+      <w:r>
+        <w:rPr>
+          <w:rFonts w:ascii="Calibri" w:eastAsia="Calibri" w:hAnsi="Calibri" w:cs="Calibri"/>
+          <w:color w:val="008000"/>
+          <w:sz w:val="24"/>
+          <w:szCs w:val="24"/>
+        </w:rPr>
+        <w:t xml:space="preserve"> </w:t>
+      </w:r>
+      <w:proofErr w:type="spellStart"/>
       <w:r>
         <w:rPr>
           <w:rFonts w:ascii="Calibri" w:eastAsia="Calibri" w:hAnsi="Calibri" w:cs="Calibri"/>
@@ -16910,8 +17766,19 @@
           <w:sz w:val="24"/>
           <w:szCs w:val="24"/>
         </w:rPr>
-        <w:t xml:space="preserve">alic </w:t>
-      </w:r>
+        <w:t>alic</w:t>
+      </w:r>
+      <w:proofErr w:type="spellEnd"/>
+      <w:r>
+        <w:rPr>
+          <w:rFonts w:ascii="Calibri" w:eastAsia="Calibri" w:hAnsi="Calibri" w:cs="Calibri"/>
+          <w:color w:val="008000"/>
+          <w:sz w:val="24"/>
+          <w:szCs w:val="24"/>
+        </w:rPr>
+        <w:t xml:space="preserve"> </w:t>
+      </w:r>
+      <w:proofErr w:type="spellStart"/>
       <w:r>
         <w:rPr>
           <w:rFonts w:ascii="Calibri" w:eastAsia="Calibri" w:hAnsi="Calibri" w:cs="Calibri"/>
@@ -17018,6 +17885,7 @@
         </w:rPr>
         <w:t>airline</w:t>
       </w:r>
+      <w:proofErr w:type="spellEnd"/>
     </w:p>
     <w:p>
       <w:pPr>
@@ -17029,6 +17897,8 @@
           <w:szCs w:val="24"/>
         </w:rPr>
       </w:pPr>
+      <w:proofErr w:type="spellStart"/>
+      <w:proofErr w:type="gramStart"/>
       <w:r>
         <w:rPr>
           <w:rFonts w:ascii="Calibri" w:eastAsia="Calibri" w:hAnsi="Calibri" w:cs="Calibri"/>
@@ -17171,8 +18041,20 @@
           <w:sz w:val="24"/>
           <w:szCs w:val="24"/>
         </w:rPr>
-        <w:t xml:space="preserve">c </w:t>
-      </w:r>
+        <w:t>c</w:t>
+      </w:r>
+      <w:proofErr w:type="spellEnd"/>
+      <w:proofErr w:type="gramEnd"/>
+      <w:r>
+        <w:rPr>
+          <w:rFonts w:ascii="Calibri" w:eastAsia="Calibri" w:hAnsi="Calibri" w:cs="Calibri"/>
+          <w:color w:val="008000"/>
+          <w:sz w:val="24"/>
+          <w:szCs w:val="24"/>
+        </w:rPr>
+        <w:t xml:space="preserve"> </w:t>
+      </w:r>
+      <w:proofErr w:type="spellStart"/>
       <w:r>
         <w:rPr>
           <w:rFonts w:ascii="Calibri" w:eastAsia="Calibri" w:hAnsi="Calibri" w:cs="Calibri"/>
@@ -17306,8 +18188,19 @@
           <w:sz w:val="24"/>
           <w:szCs w:val="24"/>
         </w:rPr>
-        <w:t xml:space="preserve">alic </w:t>
-      </w:r>
+        <w:t>alic</w:t>
+      </w:r>
+      <w:proofErr w:type="spellEnd"/>
+      <w:r>
+        <w:rPr>
+          <w:rFonts w:ascii="Calibri" w:eastAsia="Calibri" w:hAnsi="Calibri" w:cs="Calibri"/>
+          <w:color w:val="008000"/>
+          <w:sz w:val="24"/>
+          <w:szCs w:val="24"/>
+        </w:rPr>
+        <w:t xml:space="preserve"> </w:t>
+      </w:r>
+      <w:proofErr w:type="spellStart"/>
       <w:r>
         <w:rPr>
           <w:rFonts w:ascii="Calibri" w:eastAsia="Calibri" w:hAnsi="Calibri" w:cs="Calibri"/>
@@ -17478,8 +18371,19 @@
           <w:sz w:val="24"/>
           <w:szCs w:val="24"/>
         </w:rPr>
-        <w:t xml:space="preserve">c </w:t>
-      </w:r>
+        <w:t>c</w:t>
+      </w:r>
+      <w:proofErr w:type="spellEnd"/>
+      <w:r>
+        <w:rPr>
+          <w:rFonts w:ascii="Calibri" w:eastAsia="Calibri" w:hAnsi="Calibri" w:cs="Calibri"/>
+          <w:color w:val="008000"/>
+          <w:sz w:val="24"/>
+          <w:szCs w:val="24"/>
+        </w:rPr>
+        <w:t xml:space="preserve"> </w:t>
+      </w:r>
+      <w:proofErr w:type="spellStart"/>
       <w:r>
         <w:rPr>
           <w:rFonts w:ascii="Calibri" w:eastAsia="Calibri" w:hAnsi="Calibri" w:cs="Calibri"/>
@@ -17594,8 +18498,19 @@
           <w:sz w:val="24"/>
           <w:szCs w:val="24"/>
         </w:rPr>
-        <w:t xml:space="preserve">n </w:t>
-      </w:r>
+        <w:t>n</w:t>
+      </w:r>
+      <w:proofErr w:type="spellEnd"/>
+      <w:r>
+        <w:rPr>
+          <w:rFonts w:ascii="Calibri" w:eastAsia="Calibri" w:hAnsi="Calibri" w:cs="Calibri"/>
+          <w:color w:val="008000"/>
+          <w:sz w:val="24"/>
+          <w:szCs w:val="24"/>
+        </w:rPr>
+        <w:t xml:space="preserve"> </w:t>
+      </w:r>
+      <w:proofErr w:type="spellStart"/>
       <w:r>
         <w:rPr>
           <w:rFonts w:ascii="Calibri" w:eastAsia="Calibri" w:hAnsi="Calibri" w:cs="Calibri"/>
@@ -17739,8 +18654,19 @@
           <w:sz w:val="24"/>
           <w:szCs w:val="24"/>
         </w:rPr>
-        <w:t xml:space="preserve">alic </w:t>
-      </w:r>
+        <w:t>alic</w:t>
+      </w:r>
+      <w:proofErr w:type="spellEnd"/>
+      <w:r>
+        <w:rPr>
+          <w:rFonts w:ascii="Calibri" w:eastAsia="Calibri" w:hAnsi="Calibri" w:cs="Calibri"/>
+          <w:color w:val="008000"/>
+          <w:sz w:val="24"/>
+          <w:szCs w:val="24"/>
+        </w:rPr>
+        <w:t xml:space="preserve"> </w:t>
+      </w:r>
+      <w:proofErr w:type="spellStart"/>
       <w:r>
         <w:rPr>
           <w:rFonts w:ascii="Calibri" w:eastAsia="Calibri" w:hAnsi="Calibri" w:cs="Calibri"/>
@@ -17844,8 +18770,19 @@
           <w:sz w:val="24"/>
           <w:szCs w:val="24"/>
         </w:rPr>
-        <w:t xml:space="preserve">old </w:t>
-      </w:r>
+        <w:t>old</w:t>
+      </w:r>
+      <w:proofErr w:type="spellEnd"/>
+      <w:r>
+        <w:rPr>
+          <w:rFonts w:ascii="Calibri" w:eastAsia="Calibri" w:hAnsi="Calibri" w:cs="Calibri"/>
+          <w:color w:val="008000"/>
+          <w:sz w:val="24"/>
+          <w:szCs w:val="24"/>
+        </w:rPr>
+        <w:t xml:space="preserve"> </w:t>
+      </w:r>
+      <w:proofErr w:type="spellStart"/>
       <w:r>
         <w:rPr>
           <w:rFonts w:ascii="Calibri" w:eastAsia="Calibri" w:hAnsi="Calibri" w:cs="Calibri"/>
@@ -17988,8 +18925,19 @@
           <w:sz w:val="24"/>
           <w:szCs w:val="24"/>
         </w:rPr>
-        <w:t xml:space="preserve">alic </w:t>
-      </w:r>
+        <w:t>alic</w:t>
+      </w:r>
+      <w:proofErr w:type="spellEnd"/>
+      <w:r>
+        <w:rPr>
+          <w:rFonts w:ascii="Calibri" w:eastAsia="Calibri" w:hAnsi="Calibri" w:cs="Calibri"/>
+          <w:color w:val="008000"/>
+          <w:sz w:val="24"/>
+          <w:szCs w:val="24"/>
+        </w:rPr>
+        <w:t xml:space="preserve"> </w:t>
+      </w:r>
+      <w:proofErr w:type="spellStart"/>
       <w:r>
         <w:rPr>
           <w:rFonts w:ascii="Calibri" w:eastAsia="Calibri" w:hAnsi="Calibri" w:cs="Calibri"/>
@@ -18112,8 +19060,19 @@
           <w:sz w:val="24"/>
           <w:szCs w:val="24"/>
         </w:rPr>
-        <w:t xml:space="preserve">t </w:t>
-      </w:r>
+        <w:t>t</w:t>
+      </w:r>
+      <w:proofErr w:type="spellEnd"/>
+      <w:r>
+        <w:rPr>
+          <w:rFonts w:ascii="Calibri" w:eastAsia="Calibri" w:hAnsi="Calibri" w:cs="Calibri"/>
+          <w:color w:val="008000"/>
+          <w:sz w:val="24"/>
+          <w:szCs w:val="24"/>
+        </w:rPr>
+        <w:t xml:space="preserve"> </w:t>
+      </w:r>
+      <w:proofErr w:type="spellStart"/>
       <w:r>
         <w:rPr>
           <w:rFonts w:ascii="Calibri" w:eastAsia="Calibri" w:hAnsi="Calibri" w:cs="Calibri"/>
@@ -18258,6 +19217,7 @@
         </w:rPr>
         <w:t>alic</w:t>
       </w:r>
+      <w:proofErr w:type="spellEnd"/>
     </w:p>
     <w:p>
       <w:pPr>
@@ -18303,6 +19263,8 @@
         </w:rPr>
         <w:t xml:space="preserve"> </w:t>
       </w:r>
+      <w:proofErr w:type="spellStart"/>
+      <w:proofErr w:type="gramStart"/>
       <w:r>
         <w:rPr>
           <w:rFonts w:ascii="Calibri" w:eastAsia="Calibri" w:hAnsi="Calibri" w:cs="Calibri"/>
@@ -18371,6 +19333,7 @@
         </w:rPr>
         <w:t>t</w:t>
       </w:r>
+      <w:proofErr w:type="spellEnd"/>
       <w:r>
         <w:rPr>
           <w:rFonts w:ascii="Calibri" w:eastAsia="Calibri" w:hAnsi="Calibri" w:cs="Calibri"/>
@@ -18388,15 +19351,17 @@
         </w:rPr>
         <w:t>:</w:t>
       </w:r>
-      <w:r>
-        <w:rPr>
-          <w:rFonts w:ascii="Calibri" w:eastAsia="Calibri" w:hAnsi="Calibri" w:cs="Calibri"/>
-          <w:spacing w:val="-1"/>
-          <w:sz w:val="24"/>
-          <w:szCs w:val="24"/>
-        </w:rPr>
-        <w:t xml:space="preserve"> </w:t>
-      </w:r>
+      <w:proofErr w:type="gramEnd"/>
+      <w:r>
+        <w:rPr>
+          <w:rFonts w:ascii="Calibri" w:eastAsia="Calibri" w:hAnsi="Calibri" w:cs="Calibri"/>
+          <w:spacing w:val="-1"/>
+          <w:sz w:val="24"/>
+          <w:szCs w:val="24"/>
+        </w:rPr>
+        <w:t xml:space="preserve"> </w:t>
+      </w:r>
+      <w:proofErr w:type="spellStart"/>
       <w:r>
         <w:rPr>
           <w:rFonts w:ascii="Calibri" w:eastAsia="Calibri" w:hAnsi="Calibri" w:cs="Calibri"/>
@@ -18484,6 +19449,7 @@
         </w:rPr>
         <w:t>ess</w:t>
       </w:r>
+      <w:proofErr w:type="spellEnd"/>
       <w:r>
         <w:rPr>
           <w:rFonts w:ascii="Calibri" w:eastAsia="Calibri" w:hAnsi="Calibri" w:cs="Calibri"/>
@@ -18499,7 +19465,16 @@
           <w:sz w:val="24"/>
           <w:szCs w:val="24"/>
         </w:rPr>
-        <w:t>) a</w:t>
+        <w:t xml:space="preserve">) </w:t>
+      </w:r>
+      <w:proofErr w:type="spellStart"/>
+      <w:r>
+        <w:rPr>
+          <w:rFonts w:ascii="Calibri" w:eastAsia="Calibri" w:hAnsi="Calibri" w:cs="Calibri"/>
+          <w:sz w:val="24"/>
+          <w:szCs w:val="24"/>
+        </w:rPr>
+        <w:t>a</w:t>
       </w:r>
       <w:r>
         <w:rPr>
@@ -18518,6 +19493,7 @@
         </w:rPr>
         <w:t>i</w:t>
       </w:r>
+      <w:proofErr w:type="spellEnd"/>
       <w:r>
         <w:rPr>
           <w:rFonts w:ascii="Calibri" w:eastAsia="Calibri" w:hAnsi="Calibri" w:cs="Calibri"/>
@@ -19274,6 +20250,7 @@
         </w:rPr>
         <w:t xml:space="preserve"> </w:t>
       </w:r>
+      <w:proofErr w:type="spellStart"/>
       <w:r>
         <w:rPr>
           <w:rFonts w:ascii="Calibri" w:eastAsia="Calibri" w:hAnsi="Calibri" w:cs="Calibri"/>
@@ -19317,6 +20294,7 @@
         </w:rPr>
         <w:t>Views</w:t>
       </w:r>
+      <w:proofErr w:type="spellEnd"/>
       <w:r>
         <w:rPr>
           <w:rFonts w:ascii="Calibri" w:eastAsia="Calibri" w:hAnsi="Calibri" w:cs="Calibri"/>
@@ -19352,6 +20330,7 @@
         </w:rPr>
         <w:t xml:space="preserve"> </w:t>
       </w:r>
+      <w:proofErr w:type="gramStart"/>
       <w:r>
         <w:rPr>
           <w:rFonts w:ascii="Calibri" w:eastAsia="Calibri" w:hAnsi="Calibri" w:cs="Calibri"/>
@@ -19403,6 +20382,7 @@
         </w:rPr>
         <w:t>,</w:t>
       </w:r>
+      <w:proofErr w:type="gramEnd"/>
       <w:r>
         <w:rPr>
           <w:rFonts w:ascii="Calibri" w:eastAsia="Calibri" w:hAnsi="Calibri" w:cs="Calibri"/>
@@ -19781,6 +20761,7 @@
         </w:rPr>
         <w:t xml:space="preserve"> </w:t>
       </w:r>
+      <w:proofErr w:type="spellStart"/>
       <w:r>
         <w:rPr>
           <w:rFonts w:ascii="Calibri" w:eastAsia="Calibri" w:hAnsi="Calibri" w:cs="Calibri"/>
@@ -19806,6 +20787,7 @@
         </w:rPr>
         <w:t>it</w:t>
       </w:r>
+      <w:proofErr w:type="spellEnd"/>
       <w:r>
         <w:rPr>
           <w:rFonts w:ascii="Calibri" w:eastAsia="Calibri" w:hAnsi="Calibri" w:cs="Calibri"/>
@@ -20295,6 +21277,7 @@
         </w:rPr>
         <w:t>“</w:t>
       </w:r>
+      <w:proofErr w:type="spellStart"/>
       <w:r>
         <w:rPr>
           <w:rFonts w:ascii="Calibri" w:eastAsia="Calibri" w:hAnsi="Calibri" w:cs="Calibri"/>
@@ -20381,6 +21364,7 @@
         </w:rPr>
         <w:t>n</w:t>
       </w:r>
+      <w:proofErr w:type="spellEnd"/>
       <w:r>
         <w:rPr>
           <w:rFonts w:ascii="Calibri" w:eastAsia="Calibri" w:hAnsi="Calibri" w:cs="Calibri"/>
@@ -20420,6 +21404,7 @@
           <w:sz w:val="24"/>
           <w:szCs w:val="24"/>
         </w:rPr>
+        <w:lastRenderedPageBreak/>
         <w:t>6</w:t>
       </w:r>
       <w:r>
@@ -20996,6 +21981,7 @@
         </w:rPr>
         <w:t xml:space="preserve"> </w:t>
       </w:r>
+      <w:proofErr w:type="spellStart"/>
       <w:r>
         <w:rPr>
           <w:rFonts w:ascii="Calibri" w:eastAsia="Calibri" w:hAnsi="Calibri" w:cs="Calibri"/>
@@ -21019,7 +22005,16 @@
           <w:sz w:val="24"/>
           <w:szCs w:val="24"/>
         </w:rPr>
-        <w:t xml:space="preserve">it </w:t>
+        <w:t>it</w:t>
+      </w:r>
+      <w:proofErr w:type="spellEnd"/>
+      <w:r>
+        <w:rPr>
+          <w:rFonts w:ascii="Calibri" w:eastAsia="Calibri" w:hAnsi="Calibri" w:cs="Calibri"/>
+          <w:sz w:val="24"/>
+          <w:szCs w:val="24"/>
+        </w:rPr>
+        <w:t xml:space="preserve"> </w:t>
       </w:r>
       <w:r>
         <w:rPr>
@@ -21167,6 +22162,7 @@
         </w:rPr>
         <w:t xml:space="preserve"> </w:t>
       </w:r>
+      <w:proofErr w:type="gramStart"/>
       <w:r>
         <w:rPr>
           <w:rFonts w:ascii="Calibri" w:eastAsia="Calibri" w:hAnsi="Calibri" w:cs="Calibri"/>
@@ -21227,6 +22223,7 @@
         </w:rPr>
         <w:t>.</w:t>
       </w:r>
+      <w:proofErr w:type="gramEnd"/>
       <w:r>
         <w:rPr>
           <w:rFonts w:ascii="Calibri" w:eastAsia="Calibri" w:hAnsi="Calibri" w:cs="Calibri"/>
@@ -21408,7 +22405,17 @@
           <w:sz w:val="22"/>
           <w:szCs w:val="22"/>
         </w:rPr>
-        <w:t xml:space="preserve"> m</w:t>
+        <w:t xml:space="preserve"> </w:t>
+      </w:r>
+      <w:proofErr w:type="gramStart"/>
+      <w:r>
+        <w:rPr>
+          <w:rFonts w:ascii="Calibri" w:eastAsia="Calibri" w:hAnsi="Calibri" w:cs="Calibri"/>
+          <w:spacing w:val="1"/>
+          <w:sz w:val="22"/>
+          <w:szCs w:val="22"/>
+        </w:rPr>
+        <w:t>m</w:t>
       </w:r>
       <w:r>
         <w:rPr>
@@ -21452,6 +22459,7 @@
         </w:rPr>
         <w:t>:</w:t>
       </w:r>
+      <w:proofErr w:type="gramEnd"/>
     </w:p>
     <w:p>
       <w:pPr>
@@ -21476,6 +22484,7 @@
           <w:szCs w:val="22"/>
         </w:rPr>
       </w:pPr>
+      <w:proofErr w:type="gramStart"/>
       <w:r>
         <w:rPr>
           <w:rFonts w:ascii="Calibri" w:eastAsia="Calibri" w:hAnsi="Calibri" w:cs="Calibri"/>
@@ -21525,7 +22534,16 @@
           <w:sz w:val="22"/>
           <w:szCs w:val="22"/>
         </w:rPr>
-        <w:t xml:space="preserve">d </w:t>
+        <w:t>d</w:t>
+      </w:r>
+      <w:proofErr w:type="gramEnd"/>
+      <w:r>
+        <w:rPr>
+          <w:rFonts w:ascii="Calibri" w:eastAsia="Calibri" w:hAnsi="Calibri" w:cs="Calibri"/>
+          <w:sz w:val="22"/>
+          <w:szCs w:val="22"/>
+        </w:rPr>
+        <w:t xml:space="preserve"> </w:t>
       </w:r>
       <w:r>
         <w:rPr>
@@ -21692,6 +22710,8 @@
         </w:rPr>
         <w:t xml:space="preserve">. </w:t>
       </w:r>
+      <w:proofErr w:type="spellStart"/>
+      <w:proofErr w:type="gramStart"/>
       <w:r>
         <w:rPr>
           <w:rFonts w:ascii="Calibri" w:eastAsia="Calibri" w:hAnsi="Calibri" w:cs="Calibri"/>
@@ -21726,6 +22746,8 @@
         </w:rPr>
         <w:t>le</w:t>
       </w:r>
+      <w:proofErr w:type="spellEnd"/>
+      <w:proofErr w:type="gramEnd"/>
       <w:r>
         <w:rPr>
           <w:rFonts w:ascii="Calibri" w:eastAsia="Calibri" w:hAnsi="Calibri" w:cs="Calibri"/>
@@ -21919,6 +22941,7 @@
           <w:szCs w:val="22"/>
         </w:rPr>
       </w:pPr>
+      <w:proofErr w:type="gramStart"/>
       <w:r>
         <w:rPr>
           <w:rFonts w:ascii="Calibri" w:eastAsia="Calibri" w:hAnsi="Calibri" w:cs="Calibri"/>
@@ -21968,17 +22991,27 @@
           <w:sz w:val="22"/>
           <w:szCs w:val="22"/>
         </w:rPr>
-        <w:t>ed the</w:t>
-      </w:r>
-      <w:r>
-        <w:rPr>
-          <w:rFonts w:ascii="Calibri" w:eastAsia="Calibri" w:hAnsi="Calibri" w:cs="Calibri"/>
-          <w:spacing w:val="1"/>
-          <w:sz w:val="22"/>
-          <w:szCs w:val="22"/>
-        </w:rPr>
-        <w:t xml:space="preserve"> </w:t>
-      </w:r>
+        <w:t>ed</w:t>
+      </w:r>
+      <w:proofErr w:type="gramEnd"/>
+      <w:r>
+        <w:rPr>
+          <w:rFonts w:ascii="Calibri" w:eastAsia="Calibri" w:hAnsi="Calibri" w:cs="Calibri"/>
+          <w:sz w:val="22"/>
+          <w:szCs w:val="22"/>
+        </w:rPr>
+        <w:t xml:space="preserve"> the</w:t>
+      </w:r>
+      <w:r>
+        <w:rPr>
+          <w:rFonts w:ascii="Calibri" w:eastAsia="Calibri" w:hAnsi="Calibri" w:cs="Calibri"/>
+          <w:spacing w:val="1"/>
+          <w:sz w:val="22"/>
+          <w:szCs w:val="22"/>
+        </w:rPr>
+        <w:t xml:space="preserve"> </w:t>
+      </w:r>
+      <w:proofErr w:type="spellStart"/>
       <w:r>
         <w:rPr>
           <w:rFonts w:ascii="Calibri" w:eastAsia="Calibri" w:hAnsi="Calibri" w:cs="Calibri"/>
@@ -22117,6 +23150,7 @@
         </w:rPr>
         <w:t>es</w:t>
       </w:r>
+      <w:proofErr w:type="spellEnd"/>
       <w:r>
         <w:rPr>
           <w:rFonts w:ascii="Calibri" w:eastAsia="Calibri" w:hAnsi="Calibri" w:cs="Calibri"/>
@@ -22739,6 +23773,7 @@
         </w:rPr>
         <w:t xml:space="preserve"> </w:t>
       </w:r>
+      <w:proofErr w:type="spellStart"/>
       <w:r>
         <w:rPr>
           <w:rFonts w:ascii="Segoe UI" w:eastAsia="Segoe UI" w:hAnsi="Segoe UI" w:cs="Segoe UI"/>
@@ -22758,6 +23793,7 @@
         </w:rPr>
         <w:t>it</w:t>
       </w:r>
+      <w:proofErr w:type="spellEnd"/>
       <w:r>
         <w:rPr>
           <w:rFonts w:ascii="Segoe UI" w:eastAsia="Segoe UI" w:hAnsi="Segoe UI" w:cs="Segoe UI"/>
@@ -23190,6 +24226,7 @@
         </w:rPr>
         <w:t xml:space="preserve"> </w:t>
       </w:r>
+      <w:proofErr w:type="gramStart"/>
       <w:r>
         <w:rPr>
           <w:rFonts w:ascii="Calibri" w:eastAsia="Calibri" w:hAnsi="Calibri" w:cs="Calibri"/>
@@ -23257,6 +24294,7 @@
         </w:rPr>
         <w:t>:</w:t>
       </w:r>
+      <w:proofErr w:type="gramEnd"/>
     </w:p>
     <w:p>
       <w:pPr>
@@ -23785,6 +24823,7 @@
         </w:rPr>
         <w:t xml:space="preserve"> </w:t>
       </w:r>
+      <w:proofErr w:type="spellStart"/>
       <w:r>
         <w:rPr>
           <w:rFonts w:ascii="Calibri" w:eastAsia="Calibri" w:hAnsi="Calibri" w:cs="Calibri"/>
@@ -23853,6 +24892,7 @@
         </w:rPr>
         <w:t>rd</w:t>
       </w:r>
+      <w:proofErr w:type="spellEnd"/>
     </w:p>
     <w:p>
       <w:pPr>
@@ -23863,6 +24903,8 @@
           <w:szCs w:val="22"/>
         </w:rPr>
       </w:pPr>
+      <w:proofErr w:type="spellStart"/>
+      <w:proofErr w:type="gramStart"/>
       <w:r>
         <w:rPr>
           <w:rFonts w:ascii="Calibri" w:eastAsia="Calibri" w:hAnsi="Calibri" w:cs="Calibri"/>
@@ -23922,6 +24964,7 @@
         </w:rPr>
         <w:t>t</w:t>
       </w:r>
+      <w:proofErr w:type="spellEnd"/>
       <w:r>
         <w:rPr>
           <w:rFonts w:ascii="Calibri" w:eastAsia="Calibri" w:hAnsi="Calibri" w:cs="Calibri"/>
@@ -23939,6 +24982,7 @@
         </w:rPr>
         <w:t>.</w:t>
       </w:r>
+      <w:proofErr w:type="gramEnd"/>
     </w:p>
     <w:p>
       <w:pPr>
@@ -25542,7 +26586,6 @@
           <w:sz w:val="36"/>
           <w:szCs w:val="36"/>
         </w:rPr>
-        <w:lastRenderedPageBreak/>
         <w:t>V</w:t>
       </w:r>
       <w:r>
@@ -26026,6 +27069,7 @@
         </w:rPr>
         <w:t xml:space="preserve"> </w:t>
       </w:r>
+      <w:proofErr w:type="spellStart"/>
       <w:r>
         <w:rPr>
           <w:rFonts w:ascii="Segoe UI" w:eastAsia="Segoe UI" w:hAnsi="Segoe UI" w:cs="Segoe UI"/>
@@ -26048,6 +27092,7 @@
         </w:rPr>
         <w:t>trs</w:t>
       </w:r>
+      <w:proofErr w:type="spellEnd"/>
       <w:r>
         <w:rPr>
           <w:rFonts w:ascii="Segoe UI" w:eastAsia="Segoe UI" w:hAnsi="Segoe UI" w:cs="Segoe UI"/>
@@ -26193,6 +27238,7 @@
           <w:rFonts w:ascii="Segoe UI" w:eastAsia="Segoe UI" w:hAnsi="Segoe UI" w:cs="Segoe UI"/>
         </w:rPr>
       </w:pPr>
+      <w:proofErr w:type="gramStart"/>
       <w:r>
         <w:rPr>
           <w:rFonts w:ascii="Segoe UI" w:eastAsia="Segoe UI" w:hAnsi="Segoe UI" w:cs="Segoe UI"/>
@@ -26219,6 +27265,7 @@
         </w:rPr>
         <w:t>e</w:t>
       </w:r>
+      <w:proofErr w:type="gramEnd"/>
       <w:r>
         <w:rPr>
           <w:rFonts w:ascii="Segoe UI" w:eastAsia="Segoe UI" w:hAnsi="Segoe UI" w:cs="Segoe UI"/>
@@ -26337,6 +27384,7 @@
         </w:rPr>
         <w:t>“</w:t>
       </w:r>
+      <w:proofErr w:type="spellStart"/>
       <w:r>
         <w:rPr>
           <w:rFonts w:ascii="Segoe UI" w:eastAsia="Segoe UI" w:hAnsi="Segoe UI" w:cs="Segoe UI"/>
@@ -26368,7 +27416,14 @@
         <w:rPr>
           <w:rFonts w:ascii="Segoe UI" w:eastAsia="Segoe UI" w:hAnsi="Segoe UI" w:cs="Segoe UI"/>
         </w:rPr>
-        <w:t>t_</w:t>
+        <w:t>t</w:t>
+      </w:r>
+      <w:proofErr w:type="spellEnd"/>
+      <w:r>
+        <w:rPr>
+          <w:rFonts w:ascii="Segoe UI" w:eastAsia="Segoe UI" w:hAnsi="Segoe UI" w:cs="Segoe UI"/>
+        </w:rPr>
+        <w:t>_</w:t>
       </w:r>
       <w:r>
         <w:rPr>
@@ -26459,6 +27514,7 @@
         </w:rPr>
         <w:t xml:space="preserve"> </w:t>
       </w:r>
+      <w:proofErr w:type="spellStart"/>
       <w:r>
         <w:rPr>
           <w:rFonts w:ascii="Segoe UI" w:eastAsia="Segoe UI" w:hAnsi="Segoe UI" w:cs="Segoe UI"/>
@@ -26485,6 +27541,7 @@
         </w:rPr>
         <w:t>r</w:t>
       </w:r>
+      <w:proofErr w:type="spellEnd"/>
       <w:r>
         <w:rPr>
           <w:rFonts w:ascii="Segoe UI" w:eastAsia="Segoe UI" w:hAnsi="Segoe UI" w:cs="Segoe UI"/>
@@ -26492,6 +27549,7 @@
         </w:rPr>
         <w:t>/</w:t>
       </w:r>
+      <w:proofErr w:type="spellStart"/>
       <w:r>
         <w:rPr>
           <w:rFonts w:ascii="Segoe UI" w:eastAsia="Segoe UI" w:hAnsi="Segoe UI" w:cs="Segoe UI"/>
@@ -26538,6 +27596,7 @@
         </w:rPr>
         <w:t>e</w:t>
       </w:r>
+      <w:proofErr w:type="spellEnd"/>
       <w:r>
         <w:rPr>
           <w:rFonts w:ascii="Segoe UI" w:eastAsia="Segoe UI" w:hAnsi="Segoe UI" w:cs="Segoe UI"/>
@@ -26735,6 +27794,7 @@
         </w:rPr>
         <w:t xml:space="preserve"> </w:t>
       </w:r>
+      <w:proofErr w:type="spellStart"/>
       <w:r>
         <w:rPr>
           <w:rFonts w:ascii="Segoe UI" w:eastAsia="Segoe UI" w:hAnsi="Segoe UI" w:cs="Segoe UI"/>
@@ -26765,6 +27825,7 @@
         </w:rPr>
         <w:t>r</w:t>
       </w:r>
+      <w:proofErr w:type="spellEnd"/>
       <w:r>
         <w:rPr>
           <w:rFonts w:ascii="Segoe UI" w:eastAsia="Segoe UI" w:hAnsi="Segoe UI" w:cs="Segoe UI"/>
@@ -26773,6 +27834,7 @@
         </w:rPr>
         <w:t>/</w:t>
       </w:r>
+      <w:proofErr w:type="spellStart"/>
       <w:r>
         <w:rPr>
           <w:rFonts w:ascii="Segoe UI" w:eastAsia="Segoe UI" w:hAnsi="Segoe UI" w:cs="Segoe UI"/>
@@ -26857,6 +27919,7 @@
         </w:rPr>
         <w:t>me</w:t>
       </w:r>
+      <w:proofErr w:type="spellEnd"/>
       <w:r>
         <w:rPr>
           <w:rFonts w:ascii="Segoe UI" w:eastAsia="Segoe UI" w:hAnsi="Segoe UI" w:cs="Segoe UI"/>
@@ -27434,7 +28497,16 @@
           <w:rFonts w:ascii="Segoe UI" w:eastAsia="Segoe UI" w:hAnsi="Segoe UI" w:cs="Segoe UI"/>
           <w:color w:val="000000"/>
         </w:rPr>
-        <w:t>" s</w:t>
+        <w:t xml:space="preserve">" </w:t>
+      </w:r>
+      <w:proofErr w:type="spellStart"/>
+      <w:proofErr w:type="gramStart"/>
+      <w:r>
+        <w:rPr>
+          <w:rFonts w:ascii="Segoe UI" w:eastAsia="Segoe UI" w:hAnsi="Segoe UI" w:cs="Segoe UI"/>
+          <w:color w:val="000000"/>
+        </w:rPr>
+        <w:t>s</w:t>
       </w:r>
       <w:r>
         <w:rPr>
@@ -27483,6 +28555,7 @@
         </w:rPr>
         <w:t>lor</w:t>
       </w:r>
+      <w:proofErr w:type="spellEnd"/>
       <w:r>
         <w:rPr>
           <w:rFonts w:ascii="Segoe UI" w:eastAsia="Segoe UI" w:hAnsi="Segoe UI" w:cs="Segoe UI"/>
@@ -27498,6 +28571,7 @@
         </w:rPr>
         <w:t>,</w:t>
       </w:r>
+      <w:proofErr w:type="gramEnd"/>
       <w:r>
         <w:rPr>
           <w:rFonts w:ascii="Segoe UI" w:eastAsia="Segoe UI" w:hAnsi="Segoe UI" w:cs="Segoe UI"/>
@@ -27506,6 +28580,7 @@
         </w:rPr>
         <w:t xml:space="preserve"> </w:t>
       </w:r>
+      <w:proofErr w:type="spellStart"/>
       <w:r>
         <w:rPr>
           <w:rFonts w:ascii="Segoe UI" w:eastAsia="Segoe UI" w:hAnsi="Segoe UI" w:cs="Segoe UI"/>
@@ -27552,6 +28627,7 @@
         </w:rPr>
         <w:t>lor</w:t>
       </w:r>
+      <w:proofErr w:type="spellEnd"/>
       <w:r>
         <w:rPr>
           <w:rFonts w:ascii="Segoe UI" w:eastAsia="Segoe UI" w:hAnsi="Segoe UI" w:cs="Segoe UI"/>
@@ -27621,6 +28697,7 @@
         </w:rPr>
         <w:t xml:space="preserve">, </w:t>
       </w:r>
+      <w:proofErr w:type="spellStart"/>
       <w:r>
         <w:rPr>
           <w:rFonts w:ascii="Segoe UI" w:eastAsia="Segoe UI" w:hAnsi="Segoe UI" w:cs="Segoe UI"/>
@@ -27659,6 +28736,7 @@
         </w:rPr>
         <w:t>lue</w:t>
       </w:r>
+      <w:proofErr w:type="spellEnd"/>
       <w:r>
         <w:rPr>
           <w:rFonts w:ascii="Segoe UI" w:eastAsia="Segoe UI" w:hAnsi="Segoe UI" w:cs="Segoe UI"/>
@@ -27835,6 +28913,7 @@
           <w:rFonts w:ascii="Segoe UI" w:eastAsia="Segoe UI" w:hAnsi="Segoe UI" w:cs="Segoe UI"/>
         </w:rPr>
       </w:pPr>
+      <w:proofErr w:type="gramStart"/>
       <w:r>
         <w:rPr>
           <w:rFonts w:ascii="Segoe UI" w:eastAsia="Segoe UI" w:hAnsi="Segoe UI" w:cs="Segoe UI"/>
@@ -27854,6 +28933,7 @@
         </w:rPr>
         <w:t>e</w:t>
       </w:r>
+      <w:proofErr w:type="gramEnd"/>
       <w:r>
         <w:rPr>
           <w:rFonts w:ascii="Segoe UI" w:eastAsia="Segoe UI" w:hAnsi="Segoe UI" w:cs="Segoe UI"/>
@@ -27967,6 +29047,7 @@
         </w:rPr>
         <w:t xml:space="preserve"> </w:t>
       </w:r>
+      <w:proofErr w:type="spellStart"/>
       <w:r>
         <w:rPr>
           <w:rFonts w:ascii="Segoe UI" w:eastAsia="Segoe UI" w:hAnsi="Segoe UI" w:cs="Segoe UI"/>
@@ -27986,6 +29067,7 @@
         </w:rPr>
         <w:t>trs</w:t>
       </w:r>
+      <w:proofErr w:type="spellEnd"/>
       <w:r>
         <w:rPr>
           <w:rFonts w:ascii="Segoe UI" w:eastAsia="Segoe UI" w:hAnsi="Segoe UI" w:cs="Segoe UI"/>
@@ -28254,7 +29336,14 @@
         <w:rPr>
           <w:rFonts w:ascii="Segoe UI" w:eastAsia="Segoe UI" w:hAnsi="Segoe UI" w:cs="Segoe UI"/>
         </w:rPr>
-        <w:t>“u</w:t>
+        <w:t>“</w:t>
+      </w:r>
+      <w:proofErr w:type="spellStart"/>
+      <w:r>
+        <w:rPr>
+          <w:rFonts w:ascii="Segoe UI" w:eastAsia="Segoe UI" w:hAnsi="Segoe UI" w:cs="Segoe UI"/>
+        </w:rPr>
+        <w:t>u</w:t>
       </w:r>
       <w:r>
         <w:rPr>
@@ -28267,7 +29356,14 @@
         <w:rPr>
           <w:rFonts w:ascii="Segoe UI" w:eastAsia="Segoe UI" w:hAnsi="Segoe UI" w:cs="Segoe UI"/>
         </w:rPr>
-        <w:t>it_</w:t>
+        <w:t>it</w:t>
+      </w:r>
+      <w:proofErr w:type="spellEnd"/>
+      <w:r>
+        <w:rPr>
+          <w:rFonts w:ascii="Segoe UI" w:eastAsia="Segoe UI" w:hAnsi="Segoe UI" w:cs="Segoe UI"/>
+        </w:rPr>
+        <w:t>_</w:t>
       </w:r>
       <w:r>
         <w:rPr>
@@ -28599,6 +29695,7 @@
         </w:rPr>
         <w:t xml:space="preserve"> </w:t>
       </w:r>
+      <w:proofErr w:type="spellStart"/>
       <w:r>
         <w:rPr>
           <w:rFonts w:ascii="Arial" w:eastAsia="Arial" w:hAnsi="Arial" w:cs="Arial"/>
@@ -28625,8 +29722,20 @@
           <w:sz w:val="22"/>
           <w:szCs w:val="22"/>
         </w:rPr>
-        <w:t xml:space="preserve">i </w:t>
-      </w:r>
+        <w:t>i</w:t>
+      </w:r>
+      <w:proofErr w:type="spellEnd"/>
+      <w:r>
+        <w:rPr>
+          <w:rFonts w:ascii="Arial" w:eastAsia="Arial" w:hAnsi="Arial" w:cs="Arial"/>
+          <w:color w:val="252525"/>
+          <w:sz w:val="22"/>
+          <w:szCs w:val="22"/>
+        </w:rPr>
+        <w:t xml:space="preserve"> </w:t>
+      </w:r>
+      <w:proofErr w:type="spellStart"/>
+      <w:proofErr w:type="gramStart"/>
       <w:r>
         <w:rPr>
           <w:rFonts w:ascii="Arial" w:eastAsia="Arial" w:hAnsi="Arial" w:cs="Arial"/>
@@ -28743,8 +29852,19 @@
           <w:sz w:val="22"/>
           <w:szCs w:val="22"/>
         </w:rPr>
-        <w:t>e(</w:t>
-      </w:r>
+        <w:t>e</w:t>
+      </w:r>
+      <w:proofErr w:type="spellEnd"/>
+      <w:r>
+        <w:rPr>
+          <w:rFonts w:ascii="Arial" w:eastAsia="Arial" w:hAnsi="Arial" w:cs="Arial"/>
+          <w:color w:val="252525"/>
+          <w:sz w:val="22"/>
+          <w:szCs w:val="22"/>
+        </w:rPr>
+        <w:t>(</w:t>
+      </w:r>
+      <w:proofErr w:type="gramEnd"/>
       <w:r>
         <w:rPr>
           <w:rFonts w:ascii="Arial" w:eastAsia="Arial" w:hAnsi="Arial" w:cs="Arial"/>
@@ -28804,6 +29924,7 @@
         </w:rPr>
         <w:t xml:space="preserve"> </w:t>
       </w:r>
+      <w:proofErr w:type="spellStart"/>
       <w:r>
         <w:rPr>
           <w:rFonts w:ascii="Arial" w:eastAsia="Arial" w:hAnsi="Arial" w:cs="Arial"/>
@@ -28833,6 +29954,7 @@
         </w:rPr>
         <w:t>r</w:t>
       </w:r>
+      <w:proofErr w:type="spellEnd"/>
       <w:r>
         <w:rPr>
           <w:rFonts w:ascii="Arial" w:eastAsia="Arial" w:hAnsi="Arial" w:cs="Arial"/>
@@ -29795,14 +30917,26 @@
           <w:szCs w:val="18"/>
         </w:rPr>
       </w:pPr>
+      <w:proofErr w:type="spellStart"/>
+      <w:proofErr w:type="gramStart"/>
       <w:r>
         <w:rPr>
           <w:rFonts w:ascii="Courier New" w:eastAsia="Courier New" w:hAnsi="Courier New" w:cs="Courier New"/>
           <w:sz w:val="18"/>
           <w:szCs w:val="18"/>
         </w:rPr>
-        <w:t>updateSmartFooter(</w:t>
-      </w:r>
+        <w:t>updateSmartFooter</w:t>
+      </w:r>
+      <w:proofErr w:type="spellEnd"/>
+      <w:r>
+        <w:rPr>
+          <w:rFonts w:ascii="Courier New" w:eastAsia="Courier New" w:hAnsi="Courier New" w:cs="Courier New"/>
+          <w:sz w:val="18"/>
+          <w:szCs w:val="18"/>
+        </w:rPr>
+        <w:t>(</w:t>
+      </w:r>
+      <w:proofErr w:type="gramEnd"/>
       <w:r>
         <w:rPr>
           <w:rFonts w:ascii="Courier New" w:eastAsia="Courier New" w:hAnsi="Courier New" w:cs="Courier New"/>
@@ -29813,6 +30947,7 @@
         </w:rPr>
         <w:t xml:space="preserve">View v) is changed to  </w:t>
       </w:r>
+      <w:proofErr w:type="spellStart"/>
       <w:r>
         <w:rPr>
           <w:rFonts w:ascii="Courier New" w:eastAsia="Courier New" w:hAnsi="Courier New" w:cs="Courier New"/>
@@ -29820,7 +30955,17 @@
           <w:sz w:val="18"/>
           <w:szCs w:val="18"/>
         </w:rPr>
-        <w:t>updateSmartFooter(</w:t>
+        <w:t>updateSmartFooter</w:t>
+      </w:r>
+      <w:proofErr w:type="spellEnd"/>
+      <w:r>
+        <w:rPr>
+          <w:rFonts w:ascii="Courier New" w:eastAsia="Courier New" w:hAnsi="Courier New" w:cs="Courier New"/>
+          <w:color w:val="000000"/>
+          <w:sz w:val="18"/>
+          <w:szCs w:val="18"/>
+        </w:rPr>
+        <w:t>(</w:t>
       </w:r>
       <w:r>
         <w:rPr>
@@ -29830,7 +30975,18 @@
           <w:sz w:val="18"/>
           <w:szCs w:val="18"/>
         </w:rPr>
-        <w:t>View v</w:t>
+        <w:t xml:space="preserve">View </w:t>
+      </w:r>
+      <w:proofErr w:type="spellStart"/>
+      <w:r>
+        <w:rPr>
+          <w:rFonts w:ascii="Courier New" w:eastAsia="Courier New" w:hAnsi="Courier New" w:cs="Courier New"/>
+          <w:b/>
+          <w:color w:val="660D79"/>
+          <w:sz w:val="18"/>
+          <w:szCs w:val="18"/>
+        </w:rPr>
+        <w:t>v</w:t>
       </w:r>
       <w:r>
         <w:rPr>
@@ -29839,7 +30995,17 @@
           <w:sz w:val="18"/>
           <w:szCs w:val="18"/>
         </w:rPr>
-        <w:t>,int size);</w:t>
+        <w:t>,int</w:t>
+      </w:r>
+      <w:proofErr w:type="spellEnd"/>
+      <w:r>
+        <w:rPr>
+          <w:rFonts w:ascii="Courier New" w:eastAsia="Courier New" w:hAnsi="Courier New" w:cs="Courier New"/>
+          <w:color w:val="000000"/>
+          <w:sz w:val="18"/>
+          <w:szCs w:val="18"/>
+        </w:rPr>
+        <w:t xml:space="preserve"> size);</w:t>
       </w:r>
     </w:p>
     <w:p>
@@ -29903,6 +31069,7 @@
         </w:rPr>
         <w:t xml:space="preserve"> </w:t>
       </w:r>
+      <w:proofErr w:type="spellStart"/>
       <w:r>
         <w:rPr>
           <w:rFonts w:ascii="Cambria" w:eastAsia="Cambria" w:hAnsi="Cambria" w:cs="Cambria"/>
@@ -29910,7 +31077,17 @@
           <w:sz w:val="23"/>
           <w:szCs w:val="23"/>
         </w:rPr>
-        <w:t xml:space="preserve">api </w:t>
+        <w:t>api</w:t>
+      </w:r>
+      <w:proofErr w:type="spellEnd"/>
+      <w:r>
+        <w:rPr>
+          <w:rFonts w:ascii="Cambria" w:eastAsia="Cambria" w:hAnsi="Cambria" w:cs="Cambria"/>
+          <w:color w:val="252525"/>
+          <w:sz w:val="23"/>
+          <w:szCs w:val="23"/>
+        </w:rPr>
+        <w:t xml:space="preserve"> </w:t>
       </w:r>
       <w:r>
         <w:rPr>
@@ -30186,7 +31363,18 @@
           <w:sz w:val="18"/>
           <w:szCs w:val="18"/>
         </w:rPr>
-        <w:t>size is list.s</w:t>
+        <w:t xml:space="preserve">size is </w:t>
+      </w:r>
+      <w:proofErr w:type="spellStart"/>
+      <w:proofErr w:type="gramStart"/>
+      <w:r>
+        <w:rPr>
+          <w:rFonts w:ascii="Courier New" w:eastAsia="Courier New" w:hAnsi="Courier New" w:cs="Courier New"/>
+          <w:color w:val="000000"/>
+          <w:sz w:val="18"/>
+          <w:szCs w:val="18"/>
+        </w:rPr>
+        <w:t>list.s</w:t>
       </w:r>
       <w:r>
         <w:rPr>
@@ -30205,8 +31393,19 @@
           <w:sz w:val="18"/>
           <w:szCs w:val="18"/>
         </w:rPr>
-        <w:t>ze()</w:t>
-      </w:r>
+        <w:t>ze</w:t>
+      </w:r>
+      <w:proofErr w:type="spellEnd"/>
+      <w:r>
+        <w:rPr>
+          <w:rFonts w:ascii="Courier New" w:eastAsia="Courier New" w:hAnsi="Courier New" w:cs="Courier New"/>
+          <w:color w:val="000000"/>
+          <w:sz w:val="18"/>
+          <w:szCs w:val="18"/>
+        </w:rPr>
+        <w:t>()</w:t>
+      </w:r>
+      <w:proofErr w:type="gramEnd"/>
     </w:p>
     <w:p>
       <w:pPr>
@@ -30315,7 +31514,17 @@
           <w:sz w:val="22"/>
           <w:szCs w:val="22"/>
         </w:rPr>
-        <w:t>2]F</w:t>
+        <w:t>2</w:t>
+      </w:r>
+      <w:proofErr w:type="gramStart"/>
+      <w:r>
+        <w:rPr>
+          <w:rFonts w:ascii="Arial" w:eastAsia="Arial" w:hAnsi="Arial" w:cs="Arial"/>
+          <w:color w:val="252525"/>
+          <w:sz w:val="22"/>
+          <w:szCs w:val="22"/>
+        </w:rPr>
+        <w:t>]F</w:t>
       </w:r>
       <w:r>
         <w:rPr>
@@ -30346,6 +31555,7 @@
         </w:rPr>
         <w:t>ed</w:t>
       </w:r>
+      <w:proofErr w:type="gramEnd"/>
       <w:r>
         <w:rPr>
           <w:rFonts w:ascii="Arial" w:eastAsia="Arial" w:hAnsi="Arial" w:cs="Arial"/>
@@ -30566,6 +31776,7 @@
           <w:sz w:val="36"/>
           <w:szCs w:val="36"/>
         </w:rPr>
+        <w:lastRenderedPageBreak/>
         <w:t>V</w:t>
       </w:r>
       <w:r>
@@ -30742,6 +31953,7 @@
         </w:rPr>
         <w:t>e</w:t>
       </w:r>
+      <w:proofErr w:type="gramStart"/>
       <w:r>
         <w:rPr>
           <w:rFonts w:ascii="Arial" w:eastAsia="Arial" w:hAnsi="Arial" w:cs="Arial"/>
@@ -30777,6 +31989,7 @@
         </w:rPr>
         <w:t>2</w:t>
       </w:r>
+      <w:proofErr w:type="gramEnd"/>
       <w:r>
         <w:rPr>
           <w:rFonts w:ascii="Arial" w:eastAsia="Arial" w:hAnsi="Arial" w:cs="Arial"/>
@@ -31573,6 +32786,7 @@
         </w:rPr>
         <w:t xml:space="preserve"> </w:t>
       </w:r>
+      <w:proofErr w:type="spellStart"/>
       <w:r>
         <w:rPr>
           <w:rFonts w:ascii="Arial" w:eastAsia="Arial" w:hAnsi="Arial" w:cs="Arial"/>
@@ -31609,7 +32823,17 @@
           <w:sz w:val="26"/>
           <w:szCs w:val="26"/>
         </w:rPr>
-        <w:t>uCards F</w:t>
+        <w:t>uCards</w:t>
+      </w:r>
+      <w:proofErr w:type="spellEnd"/>
+      <w:r>
+        <w:rPr>
+          <w:rFonts w:ascii="Arial" w:eastAsia="Arial" w:hAnsi="Arial" w:cs="Arial"/>
+          <w:color w:val="252525"/>
+          <w:sz w:val="26"/>
+          <w:szCs w:val="26"/>
+        </w:rPr>
+        <w:t xml:space="preserve"> F</w:t>
       </w:r>
       <w:r>
         <w:rPr>
@@ -31718,6 +32942,7 @@
           <w:szCs w:val="26"/>
         </w:rPr>
       </w:pPr>
+      <w:proofErr w:type="spellStart"/>
       <w:r>
         <w:rPr>
           <w:rFonts w:ascii="Arial" w:eastAsia="Arial" w:hAnsi="Arial" w:cs="Arial"/>
@@ -31727,6 +32952,7 @@
         </w:rPr>
         <w:t>UIKit</w:t>
       </w:r>
+      <w:proofErr w:type="spellEnd"/>
       <w:r>
         <w:rPr>
           <w:rFonts w:ascii="Arial" w:eastAsia="Arial" w:hAnsi="Arial" w:cs="Arial"/>
@@ -31832,6 +33058,7 @@
         </w:rPr>
         <w:t xml:space="preserve"> </w:t>
       </w:r>
+      <w:proofErr w:type="spellStart"/>
       <w:r>
         <w:rPr>
           <w:rFonts w:ascii="Arial" w:eastAsia="Arial" w:hAnsi="Arial" w:cs="Arial"/>
@@ -31870,6 +33097,7 @@
         </w:rPr>
         <w:t>ils</w:t>
       </w:r>
+      <w:proofErr w:type="spellEnd"/>
       <w:r>
         <w:rPr>
           <w:rFonts w:ascii="Arial" w:eastAsia="Arial" w:hAnsi="Arial" w:cs="Arial"/>
@@ -32562,6 +33790,7 @@
         </w:rPr>
         <w:t xml:space="preserve"> </w:t>
       </w:r>
+      <w:proofErr w:type="gramStart"/>
       <w:r>
         <w:rPr>
           <w:rFonts w:ascii="Segoe UI" w:eastAsia="Segoe UI" w:hAnsi="Segoe UI" w:cs="Segoe UI"/>
@@ -32663,94 +33892,104 @@
           <w:sz w:val="18"/>
           <w:szCs w:val="18"/>
         </w:rPr>
-        <w:t>n i</w:t>
-      </w:r>
-      <w:r>
-        <w:rPr>
-          <w:rFonts w:ascii="Segoe UI" w:eastAsia="Segoe UI" w:hAnsi="Segoe UI" w:cs="Segoe UI"/>
-          <w:spacing w:val="-1"/>
+        <w:t>n</w:t>
+      </w:r>
+      <w:proofErr w:type="gramEnd"/>
+      <w:r>
+        <w:rPr>
+          <w:rFonts w:ascii="Segoe UI" w:eastAsia="Segoe UI" w:hAnsi="Segoe UI" w:cs="Segoe UI"/>
           <w:sz w:val="18"/>
           <w:szCs w:val="18"/>
         </w:rPr>
-        <w:t>n</w:t>
-      </w:r>
-      <w:r>
-        <w:rPr>
-          <w:rFonts w:ascii="Segoe UI" w:eastAsia="Segoe UI" w:hAnsi="Segoe UI" w:cs="Segoe UI"/>
+        <w:t xml:space="preserve"> i</w:t>
+      </w:r>
+      <w:r>
+        <w:rPr>
+          <w:rFonts w:ascii="Segoe UI" w:eastAsia="Segoe UI" w:hAnsi="Segoe UI" w:cs="Segoe UI"/>
+          <w:spacing w:val="-1"/>
           <w:sz w:val="18"/>
           <w:szCs w:val="18"/>
         </w:rPr>
-        <w:t>d</w:t>
-      </w:r>
-      <w:r>
-        <w:rPr>
-          <w:rFonts w:ascii="Segoe UI" w:eastAsia="Segoe UI" w:hAnsi="Segoe UI" w:cs="Segoe UI"/>
-          <w:spacing w:val="-1"/>
+        <w:t>n</w:t>
+      </w:r>
+      <w:r>
+        <w:rPr>
+          <w:rFonts w:ascii="Segoe UI" w:eastAsia="Segoe UI" w:hAnsi="Segoe UI" w:cs="Segoe UI"/>
           <w:sz w:val="18"/>
           <w:szCs w:val="18"/>
         </w:rPr>
-        <w:t>ex.ht</w:t>
-      </w:r>
-      <w:r>
-        <w:rPr>
-          <w:rFonts w:ascii="Segoe UI" w:eastAsia="Segoe UI" w:hAnsi="Segoe UI" w:cs="Segoe UI"/>
-          <w:spacing w:val="1"/>
+        <w:t>d</w:t>
+      </w:r>
+      <w:r>
+        <w:rPr>
+          <w:rFonts w:ascii="Segoe UI" w:eastAsia="Segoe UI" w:hAnsi="Segoe UI" w:cs="Segoe UI"/>
+          <w:spacing w:val="-1"/>
           <w:sz w:val="18"/>
           <w:szCs w:val="18"/>
         </w:rPr>
-        <w:t>m</w:t>
-      </w:r>
-      <w:r>
-        <w:rPr>
-          <w:rFonts w:ascii="Segoe UI" w:eastAsia="Segoe UI" w:hAnsi="Segoe UI" w:cs="Segoe UI"/>
+        <w:t>ex.ht</w:t>
+      </w:r>
+      <w:r>
+        <w:rPr>
+          <w:rFonts w:ascii="Segoe UI" w:eastAsia="Segoe UI" w:hAnsi="Segoe UI" w:cs="Segoe UI"/>
+          <w:spacing w:val="1"/>
           <w:sz w:val="18"/>
           <w:szCs w:val="18"/>
         </w:rPr>
-        <w:t>l</w:t>
-      </w:r>
-      <w:r>
-        <w:rPr>
-          <w:rFonts w:ascii="Segoe UI" w:eastAsia="Segoe UI" w:hAnsi="Segoe UI" w:cs="Segoe UI"/>
-          <w:spacing w:val="1"/>
+        <w:t>m</w:t>
+      </w:r>
+      <w:r>
+        <w:rPr>
+          <w:rFonts w:ascii="Segoe UI" w:eastAsia="Segoe UI" w:hAnsi="Segoe UI" w:cs="Segoe UI"/>
           <w:sz w:val="18"/>
           <w:szCs w:val="18"/>
         </w:rPr>
-        <w:t xml:space="preserve"> </w:t>
-      </w:r>
-      <w:r>
-        <w:rPr>
-          <w:rFonts w:ascii="Segoe UI" w:eastAsia="Segoe UI" w:hAnsi="Segoe UI" w:cs="Segoe UI"/>
+        <w:t>l</w:t>
+      </w:r>
+      <w:r>
+        <w:rPr>
+          <w:rFonts w:ascii="Segoe UI" w:eastAsia="Segoe UI" w:hAnsi="Segoe UI" w:cs="Segoe UI"/>
+          <w:spacing w:val="1"/>
           <w:sz w:val="18"/>
           <w:szCs w:val="18"/>
         </w:rPr>
-        <w:t>sea</w:t>
-      </w:r>
-      <w:r>
-        <w:rPr>
-          <w:rFonts w:ascii="Segoe UI" w:eastAsia="Segoe UI" w:hAnsi="Segoe UI" w:cs="Segoe UI"/>
-          <w:spacing w:val="-1"/>
+        <w:t xml:space="preserve"> </w:t>
+      </w:r>
+      <w:r>
+        <w:rPr>
+          <w:rFonts w:ascii="Segoe UI" w:eastAsia="Segoe UI" w:hAnsi="Segoe UI" w:cs="Segoe UI"/>
           <w:sz w:val="18"/>
           <w:szCs w:val="18"/>
         </w:rPr>
-        <w:t>r</w:t>
-      </w:r>
-      <w:r>
-        <w:rPr>
-          <w:rFonts w:ascii="Segoe UI" w:eastAsia="Segoe UI" w:hAnsi="Segoe UI" w:cs="Segoe UI"/>
-          <w:spacing w:val="1"/>
+        <w:t>sea</w:t>
+      </w:r>
+      <w:r>
+        <w:rPr>
+          <w:rFonts w:ascii="Segoe UI" w:eastAsia="Segoe UI" w:hAnsi="Segoe UI" w:cs="Segoe UI"/>
+          <w:spacing w:val="-1"/>
           <w:sz w:val="18"/>
           <w:szCs w:val="18"/>
         </w:rPr>
-        <w:t>c</w:t>
-      </w:r>
-      <w:r>
-        <w:rPr>
-          <w:rFonts w:ascii="Segoe UI" w:eastAsia="Segoe UI" w:hAnsi="Segoe UI" w:cs="Segoe UI"/>
+        <w:t>r</w:t>
+      </w:r>
+      <w:r>
+        <w:rPr>
+          <w:rFonts w:ascii="Segoe UI" w:eastAsia="Segoe UI" w:hAnsi="Segoe UI" w:cs="Segoe UI"/>
+          <w:spacing w:val="1"/>
           <w:sz w:val="18"/>
           <w:szCs w:val="18"/>
         </w:rPr>
+        <w:t>c</w:t>
+      </w:r>
+      <w:r>
+        <w:rPr>
+          <w:rFonts w:ascii="Segoe UI" w:eastAsia="Segoe UI" w:hAnsi="Segoe UI" w:cs="Segoe UI"/>
+          <w:sz w:val="18"/>
+          <w:szCs w:val="18"/>
+        </w:rPr>
         <w:t xml:space="preserve">h </w:t>
       </w:r>
+      <w:proofErr w:type="spellStart"/>
       <w:r>
         <w:rPr>
           <w:rFonts w:ascii="Segoe UI" w:eastAsia="Segoe UI" w:hAnsi="Segoe UI" w:cs="Segoe UI"/>
@@ -32845,7 +34084,16 @@
           <w:sz w:val="18"/>
           <w:szCs w:val="18"/>
         </w:rPr>
-        <w:t xml:space="preserve">y </w:t>
+        <w:t>y</w:t>
+      </w:r>
+      <w:proofErr w:type="spellEnd"/>
+      <w:r>
+        <w:rPr>
+          <w:rFonts w:ascii="Segoe UI" w:eastAsia="Segoe UI" w:hAnsi="Segoe UI" w:cs="Segoe UI"/>
+          <w:sz w:val="18"/>
+          <w:szCs w:val="18"/>
+        </w:rPr>
+        <w:t xml:space="preserve"> </w:t>
       </w:r>
       <w:r>
         <w:rPr>
@@ -34015,6 +35263,7 @@
         </w:rPr>
         <w:t>e</w:t>
       </w:r>
+      <w:proofErr w:type="gramStart"/>
       <w:r>
         <w:rPr>
           <w:rFonts w:ascii="Arial" w:eastAsia="Arial" w:hAnsi="Arial" w:cs="Arial"/>
@@ -34050,6 +35299,7 @@
         </w:rPr>
         <w:t>8</w:t>
       </w:r>
+      <w:proofErr w:type="gramEnd"/>
       <w:r>
         <w:rPr>
           <w:rFonts w:ascii="Arial" w:eastAsia="Arial" w:hAnsi="Arial" w:cs="Arial"/>
@@ -34123,6 +35373,7 @@
         </w:rPr>
         <w:t xml:space="preserve"> </w:t>
       </w:r>
+      <w:proofErr w:type="spellStart"/>
       <w:r>
         <w:rPr>
           <w:rFonts w:ascii="Arial" w:eastAsia="Arial" w:hAnsi="Arial" w:cs="Arial"/>
@@ -34142,6 +35393,7 @@
         </w:rPr>
         <w:t>radle</w:t>
       </w:r>
+      <w:proofErr w:type="spellEnd"/>
       <w:r>
         <w:rPr>
           <w:rFonts w:ascii="Arial" w:eastAsia="Arial" w:hAnsi="Arial" w:cs="Arial"/>
@@ -34347,6 +35599,7 @@
         </w:rPr>
         <w:t xml:space="preserve"> </w:t>
       </w:r>
+      <w:proofErr w:type="spellStart"/>
       <w:r>
         <w:rPr>
           <w:rFonts w:ascii="Arial" w:eastAsia="Arial" w:hAnsi="Arial" w:cs="Arial"/>
@@ -34375,6 +35628,7 @@
         </w:rPr>
         <w:t>onfig</w:t>
       </w:r>
+      <w:proofErr w:type="spellEnd"/>
       <w:r>
         <w:rPr>
           <w:rFonts w:ascii="Arial" w:eastAsia="Arial" w:hAnsi="Arial" w:cs="Arial"/>
@@ -34452,6 +35706,7 @@
         </w:rPr>
         <w:t xml:space="preserve"> </w:t>
       </w:r>
+      <w:proofErr w:type="spellStart"/>
       <w:r>
         <w:rPr>
           <w:rFonts w:ascii="Arial" w:eastAsia="Arial" w:hAnsi="Arial" w:cs="Arial"/>
@@ -34480,6 +35735,7 @@
         </w:rPr>
         <w:t>adle</w:t>
       </w:r>
+      <w:proofErr w:type="spellEnd"/>
       <w:r>
         <w:rPr>
           <w:rFonts w:ascii="Arial" w:eastAsia="Arial" w:hAnsi="Arial" w:cs="Arial"/>
@@ -34528,6 +35784,7 @@
         </w:rPr>
         <w:t xml:space="preserve"> </w:t>
       </w:r>
+      <w:proofErr w:type="spellStart"/>
       <w:r>
         <w:rPr>
           <w:rFonts w:ascii="Arial" w:eastAsia="Arial" w:hAnsi="Arial" w:cs="Arial"/>
@@ -34594,6 +35851,7 @@
         </w:rPr>
         <w:t>g</w:t>
       </w:r>
+      <w:proofErr w:type="spellEnd"/>
     </w:p>
     <w:p>
       <w:pPr>
@@ -34635,6 +35893,8 @@
           <w:szCs w:val="26"/>
         </w:rPr>
       </w:pPr>
+      <w:proofErr w:type="spellStart"/>
+      <w:proofErr w:type="gramStart"/>
       <w:r>
         <w:rPr>
           <w:rFonts w:ascii="Arial" w:eastAsia="Arial" w:hAnsi="Arial" w:cs="Arial"/>
@@ -34720,6 +35980,8 @@
         </w:rPr>
         <w:t>s</w:t>
       </w:r>
+      <w:proofErr w:type="spellEnd"/>
+      <w:proofErr w:type="gramEnd"/>
       <w:r>
         <w:rPr>
           <w:rFonts w:ascii="Arial" w:eastAsia="Arial" w:hAnsi="Arial" w:cs="Arial"/>
@@ -35536,6 +36798,7 @@
         </w:rPr>
         <w:t xml:space="preserve"> </w:t>
       </w:r>
+      <w:proofErr w:type="spellStart"/>
       <w:r>
         <w:rPr>
           <w:rFonts w:ascii="Arial" w:eastAsia="Arial" w:hAnsi="Arial" w:cs="Arial"/>
@@ -35593,6 +36856,7 @@
         </w:rPr>
         <w:t>e</w:t>
       </w:r>
+      <w:proofErr w:type="spellEnd"/>
       <w:r>
         <w:rPr>
           <w:rFonts w:ascii="Arial" w:eastAsia="Arial" w:hAnsi="Arial" w:cs="Arial"/>
@@ -35642,6 +36906,8 @@
           <w:szCs w:val="26"/>
         </w:rPr>
       </w:pPr>
+      <w:proofErr w:type="spellStart"/>
+      <w:proofErr w:type="gramStart"/>
       <w:r>
         <w:rPr>
           <w:rFonts w:ascii="Arial" w:eastAsia="Arial" w:hAnsi="Arial" w:cs="Arial"/>
@@ -35833,6 +37099,7 @@
         </w:rPr>
         <w:t>eate</w:t>
       </w:r>
+      <w:proofErr w:type="spellEnd"/>
       <w:r>
         <w:rPr>
           <w:rFonts w:ascii="Arial" w:eastAsia="Arial" w:hAnsi="Arial" w:cs="Arial"/>
@@ -35843,6 +37110,7 @@
         </w:rPr>
         <w:t>(</w:t>
       </w:r>
+      <w:proofErr w:type="gramEnd"/>
       <w:r>
         <w:rPr>
           <w:rFonts w:ascii="Arial" w:eastAsia="Arial" w:hAnsi="Arial" w:cs="Arial"/>
@@ -35888,7 +37156,17 @@
           <w:sz w:val="26"/>
           <w:szCs w:val="26"/>
         </w:rPr>
-        <w:t>, R.dr</w:t>
+        <w:t xml:space="preserve">, </w:t>
+      </w:r>
+      <w:proofErr w:type="spellStart"/>
+      <w:r>
+        <w:rPr>
+          <w:rFonts w:ascii="Arial" w:eastAsia="Arial" w:hAnsi="Arial" w:cs="Arial"/>
+          <w:color w:val="252525"/>
+          <w:sz w:val="26"/>
+          <w:szCs w:val="26"/>
+        </w:rPr>
+        <w:t>R.dr</w:t>
       </w:r>
       <w:r>
         <w:rPr>
@@ -35946,7 +37224,17 @@
           <w:sz w:val="26"/>
           <w:szCs w:val="26"/>
         </w:rPr>
-        <w:t>xyz);</w:t>
+        <w:t>xyz</w:t>
+      </w:r>
+      <w:proofErr w:type="spellEnd"/>
+      <w:r>
+        <w:rPr>
+          <w:rFonts w:ascii="Arial" w:eastAsia="Arial" w:hAnsi="Arial" w:cs="Arial"/>
+          <w:color w:val="252525"/>
+          <w:sz w:val="26"/>
+          <w:szCs w:val="26"/>
+        </w:rPr>
+        <w:t>);</w:t>
       </w:r>
     </w:p>
     <w:p>
@@ -35972,13 +37260,16 @@
           <w:szCs w:val="26"/>
         </w:rPr>
       </w:pPr>
-      <w:r>
-        <w:rPr>
-          <w:rFonts w:ascii="Arial" w:eastAsia="Arial" w:hAnsi="Arial" w:cs="Arial"/>
-          <w:color w:val="252525"/>
-          <w:sz w:val="26"/>
-          <w:szCs w:val="26"/>
-        </w:rPr>
+      <w:proofErr w:type="spellStart"/>
+      <w:proofErr w:type="gramStart"/>
+      <w:r>
+        <w:rPr>
+          <w:rFonts w:ascii="Arial" w:eastAsia="Arial" w:hAnsi="Arial" w:cs="Arial"/>
+          <w:color w:val="252525"/>
+          <w:sz w:val="26"/>
+          <w:szCs w:val="26"/>
+        </w:rPr>
+        <w:lastRenderedPageBreak/>
         <w:t>imageV</w:t>
       </w:r>
       <w:r>
@@ -36094,7 +37385,27 @@
           <w:sz w:val="26"/>
           <w:szCs w:val="26"/>
         </w:rPr>
-        <w:t>e(d);</w:t>
+        <w:t>e</w:t>
+      </w:r>
+      <w:proofErr w:type="spellEnd"/>
+      <w:r>
+        <w:rPr>
+          <w:rFonts w:ascii="Arial" w:eastAsia="Arial" w:hAnsi="Arial" w:cs="Arial"/>
+          <w:color w:val="252525"/>
+          <w:sz w:val="26"/>
+          <w:szCs w:val="26"/>
+        </w:rPr>
+        <w:t>(</w:t>
+      </w:r>
+      <w:proofErr w:type="gramEnd"/>
+      <w:r>
+        <w:rPr>
+          <w:rFonts w:ascii="Arial" w:eastAsia="Arial" w:hAnsi="Arial" w:cs="Arial"/>
+          <w:color w:val="252525"/>
+          <w:sz w:val="26"/>
+          <w:szCs w:val="26"/>
+        </w:rPr>
+        <w:t>d);</w:t>
       </w:r>
     </w:p>
     <w:p>
@@ -36229,6 +37540,7 @@
           <w:szCs w:val="26"/>
         </w:rPr>
       </w:pPr>
+      <w:proofErr w:type="gramStart"/>
       <w:r>
         <w:rPr>
           <w:rFonts w:ascii="Arial" w:eastAsia="Arial" w:hAnsi="Arial" w:cs="Arial"/>
@@ -36274,7 +37586,17 @@
           <w:sz w:val="26"/>
           <w:szCs w:val="26"/>
         </w:rPr>
-        <w:t>: Cr</w:t>
+        <w:t>:</w:t>
+      </w:r>
+      <w:proofErr w:type="gramEnd"/>
+      <w:r>
+        <w:rPr>
+          <w:rFonts w:ascii="Arial" w:eastAsia="Arial" w:hAnsi="Arial" w:cs="Arial"/>
+          <w:color w:val="252525"/>
+          <w:sz w:val="26"/>
+          <w:szCs w:val="26"/>
+        </w:rPr>
+        <w:t xml:space="preserve"> Cr</w:t>
       </w:r>
       <w:r>
         <w:rPr>
@@ -36699,6 +38021,7 @@
         </w:rPr>
         <w:t>e</w:t>
       </w:r>
+      <w:proofErr w:type="gramStart"/>
       <w:r>
         <w:rPr>
           <w:rFonts w:ascii="Arial" w:eastAsia="Arial" w:hAnsi="Arial" w:cs="Arial"/>
@@ -36734,6 +38057,7 @@
         </w:rPr>
         <w:t>8</w:t>
       </w:r>
+      <w:proofErr w:type="gramEnd"/>
       <w:r>
         <w:rPr>
           <w:rFonts w:ascii="Arial" w:eastAsia="Arial" w:hAnsi="Arial" w:cs="Arial"/>
@@ -37198,6 +38522,7 @@
         </w:rPr>
         <w:t xml:space="preserve"> </w:t>
       </w:r>
+      <w:proofErr w:type="gramStart"/>
       <w:r>
         <w:rPr>
           <w:rFonts w:ascii="Arial" w:eastAsia="Arial" w:hAnsi="Arial" w:cs="Arial"/>
@@ -37207,6 +38532,7 @@
         </w:rPr>
         <w:t>About</w:t>
       </w:r>
+      <w:proofErr w:type="gramEnd"/>
       <w:r>
         <w:rPr>
           <w:rFonts w:ascii="Arial" w:eastAsia="Arial" w:hAnsi="Arial" w:cs="Arial"/>
@@ -37589,7 +38915,6 @@
           <w:sz w:val="26"/>
           <w:szCs w:val="26"/>
         </w:rPr>
-        <w:lastRenderedPageBreak/>
         <w:t>3.</w:t>
       </w:r>
       <w:r>
@@ -38437,6 +39762,7 @@
         </w:rPr>
         <w:t>Date</w:t>
       </w:r>
+      <w:proofErr w:type="gramStart"/>
       <w:r>
         <w:rPr>
           <w:rFonts w:ascii="Arial" w:eastAsia="Arial" w:hAnsi="Arial" w:cs="Arial"/>
@@ -38472,6 +39798,7 @@
         </w:rPr>
         <w:t>4</w:t>
       </w:r>
+      <w:proofErr w:type="gramEnd"/>
       <w:r>
         <w:rPr>
           <w:rFonts w:ascii="Arial" w:eastAsia="Arial" w:hAnsi="Arial" w:cs="Arial"/>
@@ -38508,6 +39835,7 @@
           <w:szCs w:val="24"/>
         </w:rPr>
       </w:pPr>
+      <w:proofErr w:type="spellStart"/>
       <w:r>
         <w:rPr>
           <w:rFonts w:ascii="Arial" w:eastAsia="Arial" w:hAnsi="Arial" w:cs="Arial"/>
@@ -38515,7 +39843,17 @@
           <w:sz w:val="24"/>
           <w:szCs w:val="24"/>
         </w:rPr>
-        <w:t xml:space="preserve">Git: </w:t>
+        <w:t>Git</w:t>
+      </w:r>
+      <w:proofErr w:type="spellEnd"/>
+      <w:r>
+        <w:rPr>
+          <w:rFonts w:ascii="Arial" w:eastAsia="Arial" w:hAnsi="Arial" w:cs="Arial"/>
+          <w:position w:val="-1"/>
+          <w:sz w:val="24"/>
+          <w:szCs w:val="24"/>
+        </w:rPr>
+        <w:t xml:space="preserve">: </w:t>
       </w:r>
       <w:r>
         <w:rPr>
@@ -39247,6 +40585,7 @@
         </w:rPr>
         <w:t xml:space="preserve"> </w:t>
       </w:r>
+      <w:proofErr w:type="spellStart"/>
       <w:r>
         <w:rPr>
           <w:rFonts w:ascii="Arial" w:eastAsia="Arial" w:hAnsi="Arial" w:cs="Arial"/>
@@ -39270,7 +40609,16 @@
           <w:sz w:val="24"/>
           <w:szCs w:val="24"/>
         </w:rPr>
-        <w:t>it.</w:t>
+        <w:t>it</w:t>
+      </w:r>
+      <w:proofErr w:type="spellEnd"/>
+      <w:r>
+        <w:rPr>
+          <w:rFonts w:ascii="Arial" w:eastAsia="Arial" w:hAnsi="Arial" w:cs="Arial"/>
+          <w:sz w:val="24"/>
+          <w:szCs w:val="24"/>
+        </w:rPr>
+        <w:t>.</w:t>
       </w:r>
     </w:p>
     <w:p>
@@ -40763,6 +42111,7 @@
         </w:rPr>
         <w:t xml:space="preserve"> </w:t>
       </w:r>
+      <w:proofErr w:type="gramStart"/>
       <w:r>
         <w:rPr>
           <w:rFonts w:ascii="Arial" w:eastAsia="Arial" w:hAnsi="Arial" w:cs="Arial"/>
@@ -40771,6 +42120,7 @@
         </w:rPr>
         <w:t>Up</w:t>
       </w:r>
+      <w:proofErr w:type="gramEnd"/>
       <w:r>
         <w:rPr>
           <w:rFonts w:ascii="Arial" w:eastAsia="Arial" w:hAnsi="Arial" w:cs="Arial"/>
@@ -41416,6 +42766,7 @@
           <w:sz w:val="24"/>
           <w:szCs w:val="24"/>
         </w:rPr>
+        <w:lastRenderedPageBreak/>
         <w:t>8</w:t>
       </w:r>
       <w:r>
@@ -42814,6 +44165,7 @@
         </w:rPr>
         <w:t xml:space="preserve"> </w:t>
       </w:r>
+      <w:proofErr w:type="gramStart"/>
       <w:r>
         <w:rPr>
           <w:rFonts w:ascii="Arial" w:eastAsia="Arial" w:hAnsi="Arial" w:cs="Arial"/>
@@ -42823,6 +44175,7 @@
         </w:rPr>
         <w:t>Lists</w:t>
       </w:r>
+      <w:proofErr w:type="gramEnd"/>
       <w:r>
         <w:rPr>
           <w:rFonts w:ascii="Arial" w:eastAsia="Arial" w:hAnsi="Arial" w:cs="Arial"/>

</xml_diff>